<commit_message>
Subiendo documentacion del CUS3 y CUS7
</commit_message>
<xml_diff>
--- a/Documentos/Directrices/SRGAS-CUS3.docx
+++ b/Documentos/Directrices/SRGAS-CUS3.docx
@@ -140,7 +140,7 @@
           <w:szCs w:val="36"/>
           <w:rtl w:val="0"/>
         </w:rPr>
-        <w:t xml:space="preserve">Buscar máquina</w:t>
+        <w:t xml:space="preserve">Buscar y seleccionar una máquina</w:t>
       </w:r>
     </w:p>
     <w:p>
@@ -185,7 +185,7 @@
           <w:szCs w:val="24"/>
           <w:rtl w:val="0"/>
         </w:rPr>
-        <w:t xml:space="preserve">1.0</w:t>
+        <w:t xml:space="preserve">1.2</w:t>
       </w:r>
       <w:r>
         <w:rPr>
@@ -955,7 +955,7 @@
               <w:shd w:fill="auto" w:val="clear"/>
               <w:spacing w:after="120" w:before="0" w:line="240" w:lineRule="auto"/>
               <w:ind w:left="0" w:right="0" w:firstLine="0"/>
-              <w:jc w:val="left"/>
+              <w:jc w:val="center"/>
               <w:rPr>
                 <w:rFonts w:ascii="Calibri" w:cs="Calibri" w:eastAsia="Calibri" w:hAnsi="Calibri"/>
                 <w:sz w:val="24"/>
@@ -970,6 +970,149 @@
                 <w:rtl w:val="0"/>
               </w:rPr>
               <w:t xml:space="preserve">    Actualización del     documento</w:t>
+            </w:r>
+          </w:p>
+        </w:tc>
+        <w:tc>
+          <w:tcPr>
+            <w:vAlign w:val="top"/>
+          </w:tcPr>
+          <w:p>
+            <w:pPr>
+              <w:keepLines w:val="1"/>
+              <w:spacing w:after="120" w:lineRule="auto"/>
+              <w:jc w:val="center"/>
+              <w:rPr>
+                <w:rFonts w:ascii="Calibri" w:cs="Calibri" w:eastAsia="Calibri" w:hAnsi="Calibri"/>
+                <w:sz w:val="24"/>
+                <w:szCs w:val="24"/>
+              </w:rPr>
+            </w:pPr>
+            <w:r>
+              <w:rPr>
+                <w:rFonts w:ascii="Calibri" w:cs="Calibri" w:eastAsia="Calibri" w:hAnsi="Calibri"/>
+                <w:sz w:val="24"/>
+                <w:szCs w:val="24"/>
+                <w:rtl w:val="0"/>
+              </w:rPr>
+              <w:t xml:space="preserve">-Condor Marin Jesus Ernesto</w:t>
+            </w:r>
+          </w:p>
+        </w:tc>
+      </w:tr>
+      <w:tr>
+        <w:trPr>
+          <w:cantSplit w:val="0"/>
+          <w:tblHeader w:val="0"/>
+        </w:trPr>
+        <w:tc>
+          <w:tcPr>
+            <w:vAlign w:val="top"/>
+          </w:tcPr>
+          <w:p>
+            <w:pPr>
+              <w:keepNext w:val="0"/>
+              <w:keepLines w:val="1"/>
+              <w:widowControl w:val="0"/>
+              <w:pBdr>
+                <w:top w:space="0" w:sz="0" w:val="nil"/>
+                <w:left w:space="0" w:sz="0" w:val="nil"/>
+                <w:bottom w:space="0" w:sz="0" w:val="nil"/>
+                <w:right w:space="0" w:sz="0" w:val="nil"/>
+                <w:between w:space="0" w:sz="0" w:val="nil"/>
+              </w:pBdr>
+              <w:shd w:fill="auto" w:val="clear"/>
+              <w:spacing w:after="120" w:before="0" w:line="240" w:lineRule="auto"/>
+              <w:ind w:left="0" w:right="0" w:firstLine="0"/>
+              <w:jc w:val="center"/>
+              <w:rPr>
+                <w:rFonts w:ascii="Calibri" w:cs="Calibri" w:eastAsia="Calibri" w:hAnsi="Calibri"/>
+                <w:sz w:val="24"/>
+                <w:szCs w:val="24"/>
+              </w:rPr>
+            </w:pPr>
+            <w:r>
+              <w:rPr>
+                <w:rFonts w:ascii="Calibri" w:cs="Calibri" w:eastAsia="Calibri" w:hAnsi="Calibri"/>
+                <w:sz w:val="24"/>
+                <w:szCs w:val="24"/>
+                <w:rtl w:val="0"/>
+              </w:rPr>
+              <w:t xml:space="preserve">21/10/2023</w:t>
+            </w:r>
+          </w:p>
+        </w:tc>
+        <w:tc>
+          <w:tcPr>
+            <w:vAlign w:val="top"/>
+          </w:tcPr>
+          <w:p>
+            <w:pPr>
+              <w:keepNext w:val="0"/>
+              <w:keepLines w:val="1"/>
+              <w:widowControl w:val="0"/>
+              <w:pBdr>
+                <w:top w:space="0" w:sz="0" w:val="nil"/>
+                <w:left w:space="0" w:sz="0" w:val="nil"/>
+                <w:bottom w:space="0" w:sz="0" w:val="nil"/>
+                <w:right w:space="0" w:sz="0" w:val="nil"/>
+                <w:between w:space="0" w:sz="0" w:val="nil"/>
+              </w:pBdr>
+              <w:shd w:fill="auto" w:val="clear"/>
+              <w:spacing w:after="120" w:before="0" w:line="240" w:lineRule="auto"/>
+              <w:ind w:left="0" w:right="0" w:firstLine="0"/>
+              <w:jc w:val="center"/>
+              <w:rPr>
+                <w:rFonts w:ascii="Calibri" w:cs="Calibri" w:eastAsia="Calibri" w:hAnsi="Calibri"/>
+                <w:sz w:val="24"/>
+                <w:szCs w:val="24"/>
+              </w:rPr>
+            </w:pPr>
+            <w:r>
+              <w:rPr>
+                <w:rFonts w:ascii="Calibri" w:cs="Calibri" w:eastAsia="Calibri" w:hAnsi="Calibri"/>
+                <w:sz w:val="24"/>
+                <w:szCs w:val="24"/>
+                <w:rtl w:val="0"/>
+              </w:rPr>
+              <w:t xml:space="preserve">1.2</w:t>
+            </w:r>
+          </w:p>
+        </w:tc>
+        <w:tc>
+          <w:tcPr>
+            <w:vAlign w:val="top"/>
+          </w:tcPr>
+          <w:p>
+            <w:pPr>
+              <w:keepNext w:val="0"/>
+              <w:keepLines w:val="1"/>
+              <w:widowControl w:val="0"/>
+              <w:pBdr>
+                <w:top w:space="0" w:sz="0" w:val="nil"/>
+                <w:left w:space="0" w:sz="0" w:val="nil"/>
+                <w:bottom w:space="0" w:sz="0" w:val="nil"/>
+                <w:right w:space="0" w:sz="0" w:val="nil"/>
+                <w:between w:space="0" w:sz="0" w:val="nil"/>
+              </w:pBdr>
+              <w:shd w:fill="auto" w:val="clear"/>
+              <w:spacing w:after="120" w:before="0" w:line="240" w:lineRule="auto"/>
+              <w:ind w:left="0" w:right="0" w:firstLine="0"/>
+              <w:jc w:val="center"/>
+              <w:rPr>
+                <w:rFonts w:ascii="Calibri" w:cs="Calibri" w:eastAsia="Calibri" w:hAnsi="Calibri"/>
+                <w:sz w:val="24"/>
+                <w:szCs w:val="24"/>
+              </w:rPr>
+            </w:pPr>
+            <w:r>
+              <w:rPr>
+                <w:rFonts w:ascii="Calibri" w:cs="Calibri" w:eastAsia="Calibri" w:hAnsi="Calibri"/>
+                <w:sz w:val="24"/>
+                <w:szCs w:val="24"/>
+                <w:rtl w:val="0"/>
+              </w:rPr>
+              <w:t xml:space="preserve">Actualización del documento</w:t>
             </w:r>
           </w:p>
         </w:tc>
@@ -2100,7 +2243,7 @@
       <w:pPr>
         <w:numPr>
           <w:ilvl w:val="1"/>
-          <w:numId w:val="2"/>
+          <w:numId w:val="1"/>
         </w:numPr>
         <w:ind w:left="360" w:hanging="360"/>
         <w:jc w:val="both"/>
@@ -2174,7 +2317,7 @@
           <w:szCs w:val="24"/>
           <w:rtl w:val="0"/>
         </w:rPr>
-        <w:t xml:space="preserve">Buscar y seleccionar una máquina permite al usuario digitar el nombre de la máquina, presionar “buscar” y el sistema le muestra las máquinas relacionadas a la máquina digitada.</w:t>
+        <w:t xml:space="preserve">Buscar y seleccionar una máquina permite al usuario navegar a través de la página para poder observar los implementos con los cuales el gimnasio cuenta y así seleccionar al presionar las imágenes de estos.</w:t>
       </w:r>
       <w:r>
         <w:rPr>
@@ -2220,7 +2363,7 @@
       <w:pPr>
         <w:numPr>
           <w:ilvl w:val="1"/>
-          <w:numId w:val="2"/>
+          <w:numId w:val="1"/>
         </w:numPr>
         <w:ind w:left="360" w:hanging="360"/>
         <w:jc w:val="both"/>
@@ -2324,7 +2467,7 @@
       <w:pPr>
         <w:numPr>
           <w:ilvl w:val="1"/>
-          <w:numId w:val="2"/>
+          <w:numId w:val="1"/>
         </w:numPr>
         <w:ind w:left="360" w:hanging="360"/>
         <w:jc w:val="both"/>
@@ -2397,7 +2540,7 @@
           <w:szCs w:val="24"/>
           <w:rtl w:val="0"/>
         </w:rPr>
-        <w:t xml:space="preserve">sistema muestra las máquinas relacionadas a la búsqueda del comprador</w:t>
+        <w:t xml:space="preserve">sistema muestra los datos de la máquina que el usuario seleccionó.</w:t>
       </w:r>
       <w:r>
         <w:rPr>
@@ -2426,7 +2569,7 @@
       <w:pPr>
         <w:numPr>
           <w:ilvl w:val="1"/>
-          <w:numId w:val="2"/>
+          <w:numId w:val="1"/>
         </w:numPr>
         <w:ind w:left="360" w:hanging="360"/>
         <w:jc w:val="both"/>
@@ -2557,7 +2700,7 @@
           <w:szCs w:val="24"/>
           <w:rtl w:val="0"/>
         </w:rPr>
-        <w:t xml:space="preserve">-Buscar: El botón permite ubicar el producto deseado con solo presionar el botón.</w:t>
+        <w:t xml:space="preserve">-Perfil de usuario: El botón permite redireccionar al usuario a una página en donde pueda observar sus datos.</w:t>
       </w:r>
       <w:r>
         <w:rPr>
@@ -2715,10 +2858,14 @@
                 <w:rFonts w:ascii="Calibri" w:cs="Calibri" w:eastAsia="Calibri" w:hAnsi="Calibri"/>
                 <w:sz w:val="24"/>
                 <w:szCs w:val="24"/>
-                <w:vertAlign w:val="baseline"/>
-                <w:rtl w:val="0"/>
-              </w:rPr>
-              <w:t xml:space="preserve">TERMINOS</w:t>
+                <w:rtl w:val="0"/>
+              </w:rPr>
+              <w:t xml:space="preserve">TÉRMINOS</w:t>
+            </w:r>
+            <w:r>
+              <w:rPr>
+                <w:rtl w:val="0"/>
+              </w:rPr>
             </w:r>
           </w:p>
         </w:tc>
@@ -2750,10 +2897,14 @@
                 <w:rFonts w:ascii="Calibri" w:cs="Calibri" w:eastAsia="Calibri" w:hAnsi="Calibri"/>
                 <w:sz w:val="24"/>
                 <w:szCs w:val="24"/>
-                <w:vertAlign w:val="baseline"/>
-                <w:rtl w:val="0"/>
-              </w:rPr>
-              <w:t xml:space="preserve">DEFINICION</w:t>
+                <w:rtl w:val="0"/>
+              </w:rPr>
+              <w:t xml:space="preserve">DEFINICIÓN</w:t>
+            </w:r>
+            <w:r>
+              <w:rPr>
+                <w:rtl w:val="0"/>
+              </w:rPr>
             </w:r>
           </w:p>
         </w:tc>
@@ -2846,7 +2997,7 @@
                 <w:szCs w:val="24"/>
                 <w:rtl w:val="0"/>
               </w:rPr>
-              <w:t xml:space="preserve">-0003 Buscar producto</w:t>
+              <w:t xml:space="preserve">-0003 Buscar y seleccionar una máquina</w:t>
             </w:r>
             <w:r>
               <w:rPr>
@@ -2921,7 +3072,15 @@
                 <w:b w:val="1"/>
                 <w:rtl w:val="0"/>
               </w:rPr>
-              <w:t xml:space="preserve">REQ-FUN003</w:t>
+              <w:t xml:space="preserve">REQ-</w:t>
+            </w:r>
+            <w:r>
+              <w:rPr>
+                <w:rFonts w:ascii="Arial" w:cs="Arial" w:eastAsia="Arial" w:hAnsi="Arial"/>
+                <w:b w:val="1"/>
+                <w:rtl w:val="0"/>
+              </w:rPr>
+              <w:t xml:space="preserve">FUN003</w:t>
             </w:r>
             <w:r>
               <w:rPr>
@@ -3078,7 +3237,7 @@
                 <w:szCs w:val="24"/>
                 <w:rtl w:val="0"/>
               </w:rPr>
-              <w:t xml:space="preserve">El sistema muestra las máquinas relacionadas a la búsqueda del comprador</w:t>
+              <w:t xml:space="preserve">El sistema muestra las máquinas relacionadas a la búsqueda del usuario</w:t>
             </w:r>
             <w:r>
               <w:rPr>
@@ -3155,7 +3314,7 @@
                 <w:szCs w:val="24"/>
                 <w:rtl w:val="0"/>
               </w:rPr>
-              <w:t xml:space="preserve">Usiario</w:t>
+              <w:t xml:space="preserve">Usuario</w:t>
             </w:r>
           </w:p>
           <w:p>
@@ -3318,7 +3477,7 @@
                 <w:between w:space="0" w:sz="0" w:val="nil"/>
               </w:pBdr>
               <w:shd w:fill="auto" w:val="clear"/>
-              <w:spacing w:after="0" w:before="0" w:line="276" w:lineRule="auto"/>
+              <w:spacing w:after="0" w:before="0" w:line="240" w:lineRule="auto"/>
               <w:ind w:left="0" w:right="0" w:firstLine="0"/>
               <w:jc w:val="left"/>
               <w:rPr>
@@ -3504,7 +3663,7 @@
                 <w:between w:space="0" w:sz="0" w:val="nil"/>
               </w:pBdr>
               <w:shd w:fill="auto" w:val="clear"/>
-              <w:spacing w:after="0" w:before="0" w:line="276" w:lineRule="auto"/>
+              <w:spacing w:after="0" w:before="0" w:line="240" w:lineRule="auto"/>
               <w:ind w:left="0" w:right="0" w:firstLine="0"/>
               <w:jc w:val="left"/>
               <w:rPr>
@@ -3626,7 +3785,7 @@
             <w:pPr>
               <w:numPr>
                 <w:ilvl w:val="0"/>
-                <w:numId w:val="3"/>
+                <w:numId w:val="2"/>
               </w:numPr>
               <w:ind w:left="720" w:hanging="360"/>
               <w:jc w:val="both"/>
@@ -3669,7 +3828,7 @@
                 <w:szCs w:val="24"/>
                 <w:rtl w:val="0"/>
               </w:rPr>
-              <w:t xml:space="preserve">-Barra para escribir el nombre de una máquina y el botón buscar</w:t>
+              <w:t xml:space="preserve">-Dos botones: “gestor de cesta” y “perfil de usuario”</w:t>
             </w:r>
           </w:p>
           <w:p>
@@ -3689,7 +3848,7 @@
                 <w:szCs w:val="24"/>
                 <w:rtl w:val="0"/>
               </w:rPr>
-              <w:t xml:space="preserve">-Botón usuario</w:t>
+              <w:t xml:space="preserve">-Categorías de máquinas</w:t>
             </w:r>
           </w:p>
           <w:p>
@@ -3709,27 +3868,7 @@
                 <w:szCs w:val="24"/>
                 <w:rtl w:val="0"/>
               </w:rPr>
-              <w:t xml:space="preserve">-Categorías de máquinas</w:t>
-            </w:r>
-          </w:p>
-          <w:p>
-            <w:pPr>
-              <w:ind w:left="720" w:firstLine="0"/>
-              <w:jc w:val="both"/>
-              <w:rPr>
-                <w:rFonts w:ascii="Calibri" w:cs="Calibri" w:eastAsia="Calibri" w:hAnsi="Calibri"/>
-                <w:sz w:val="24"/>
-                <w:szCs w:val="24"/>
-              </w:rPr>
-            </w:pPr>
-            <w:r>
-              <w:rPr>
-                <w:rFonts w:ascii="Calibri" w:cs="Calibri" w:eastAsia="Calibri" w:hAnsi="Calibri"/>
-                <w:sz w:val="24"/>
-                <w:szCs w:val="24"/>
-                <w:rtl w:val="0"/>
-              </w:rPr>
-              <w:t xml:space="preserve">-Máquinas por categoría</w:t>
+              <w:t xml:space="preserve">-Imágenes de las máquinas con sus nombres</w:t>
             </w:r>
           </w:p>
           <w:p>
@@ -3797,7 +3936,7 @@
                 <w:between w:space="0" w:sz="0" w:val="nil"/>
               </w:pBdr>
               <w:shd w:fill="auto" w:val="clear"/>
-              <w:spacing w:after="0" w:before="0" w:line="276" w:lineRule="auto"/>
+              <w:spacing w:after="0" w:before="0" w:line="240" w:lineRule="auto"/>
               <w:ind w:left="0" w:right="0" w:firstLine="0"/>
               <w:jc w:val="left"/>
               <w:rPr>
@@ -3886,7 +4025,7 @@
                 <w:between w:space="0" w:sz="0" w:val="nil"/>
               </w:pBdr>
               <w:shd w:fill="auto" w:val="clear"/>
-              <w:spacing w:after="0" w:before="0" w:line="276" w:lineRule="auto"/>
+              <w:spacing w:after="0" w:before="0" w:line="240" w:lineRule="auto"/>
               <w:ind w:left="0" w:right="0" w:firstLine="0"/>
               <w:jc w:val="left"/>
               <w:rPr>
@@ -3966,7 +4105,7 @@
                 <w:between w:space="0" w:sz="0" w:val="nil"/>
               </w:pBdr>
               <w:shd w:fill="auto" w:val="clear"/>
-              <w:spacing w:after="0" w:before="0" w:line="276" w:lineRule="auto"/>
+              <w:spacing w:after="0" w:before="0" w:line="240" w:lineRule="auto"/>
               <w:ind w:left="0" w:right="0" w:firstLine="0"/>
               <w:jc w:val="left"/>
               <w:rPr>
@@ -4067,16 +4206,16 @@
                 <w:vertAlign w:val="baseline"/>
                 <w:rtl w:val="0"/>
               </w:rPr>
-              <w:t xml:space="preserve"> selecciona la opción de “Buscar</w:t>
-            </w:r>
-            <w:r>
-              <w:rPr>
-                <w:rFonts w:ascii="Calibri" w:cs="Calibri" w:eastAsia="Calibri" w:hAnsi="Calibri"/>
-                <w:sz w:val="24"/>
-                <w:szCs w:val="24"/>
-                <w:rtl w:val="0"/>
-              </w:rPr>
-              <w:t xml:space="preserve"> máquina”</w:t>
+              <w:t xml:space="preserve"> </w:t>
+            </w:r>
+            <w:r>
+              <w:rPr>
+                <w:rFonts w:ascii="Calibri" w:cs="Calibri" w:eastAsia="Calibri" w:hAnsi="Calibri"/>
+                <w:sz w:val="24"/>
+                <w:szCs w:val="24"/>
+                <w:rtl w:val="0"/>
+              </w:rPr>
+              <w:t xml:space="preserve">navega a través de las máquinas</w:t>
             </w:r>
             <w:r>
               <w:rPr>
@@ -4178,7 +4317,7 @@
                 <w:between w:space="0" w:sz="0" w:val="nil"/>
               </w:pBdr>
               <w:shd w:fill="auto" w:val="clear"/>
-              <w:spacing w:after="0" w:before="0" w:line="276" w:lineRule="auto"/>
+              <w:spacing w:after="0" w:before="0" w:line="240" w:lineRule="auto"/>
               <w:ind w:left="0" w:right="0" w:firstLine="0"/>
               <w:jc w:val="left"/>
               <w:rPr>
@@ -4303,148 +4442,32 @@
                 <w:rFonts w:ascii="Calibri" w:cs="Calibri" w:eastAsia="Calibri" w:hAnsi="Calibri"/>
                 <w:sz w:val="24"/>
                 <w:szCs w:val="24"/>
-              </w:rPr>
-            </w:pPr>
-            <w:r>
-              <w:rPr>
-                <w:rFonts w:ascii="Calibri" w:cs="Calibri" w:eastAsia="Calibri" w:hAnsi="Calibri"/>
-                <w:sz w:val="24"/>
-                <w:szCs w:val="24"/>
-                <w:vertAlign w:val="baseline"/>
-                <w:rtl w:val="0"/>
-              </w:rPr>
-              <w:t xml:space="preserve">El sistema muestra </w:t>
-            </w:r>
-            <w:r>
-              <w:rPr>
-                <w:rFonts w:ascii="Calibri" w:cs="Calibri" w:eastAsia="Calibri" w:hAnsi="Calibri"/>
-                <w:sz w:val="24"/>
-                <w:szCs w:val="24"/>
-                <w:rtl w:val="0"/>
-              </w:rPr>
-              <w:t xml:space="preserve">campos que necesitan ser completados, en este caso:</w:t>
-            </w:r>
-          </w:p>
-          <w:p>
-            <w:pPr>
-              <w:numPr>
-                <w:ilvl w:val="0"/>
-                <w:numId w:val="1"/>
-              </w:numPr>
-              <w:ind w:left="720" w:hanging="360"/>
-              <w:jc w:val="both"/>
-              <w:rPr>
-                <w:rFonts w:ascii="Calibri" w:cs="Calibri" w:eastAsia="Calibri" w:hAnsi="Calibri"/>
-                <w:sz w:val="24"/>
-                <w:szCs w:val="24"/>
-                <w:u w:val="none"/>
-              </w:rPr>
-            </w:pPr>
-            <w:r>
-              <w:rPr>
-                <w:rFonts w:ascii="Calibri" w:cs="Calibri" w:eastAsia="Calibri" w:hAnsi="Calibri"/>
-                <w:sz w:val="24"/>
-                <w:szCs w:val="24"/>
-                <w:rtl w:val="0"/>
-              </w:rPr>
-              <w:t xml:space="preserve">Digite el nombre de la categoría</w:t>
-            </w:r>
-            <w:r>
-              <w:rPr>
-                <w:rtl w:val="0"/>
-              </w:rPr>
-            </w:r>
-          </w:p>
-          <w:p>
-            <w:pPr>
-              <w:ind w:left="0" w:firstLine="0"/>
-              <w:jc w:val="both"/>
-              <w:rPr>
-                <w:rFonts w:ascii="Arial" w:cs="Arial" w:eastAsia="Arial" w:hAnsi="Arial"/>
-              </w:rPr>
-            </w:pPr>
-            <w:r>
-              <w:rPr>
-                <w:rtl w:val="0"/>
-              </w:rPr>
-            </w:r>
-          </w:p>
-          <w:p>
-            <w:pPr>
-              <w:jc w:val="both"/>
-              <w:rPr>
-                <w:rFonts w:ascii="Calibri" w:cs="Calibri" w:eastAsia="Calibri" w:hAnsi="Calibri"/>
-                <w:sz w:val="24"/>
-                <w:szCs w:val="24"/>
-                <w:vertAlign w:val="baseline"/>
-              </w:rPr>
-            </w:pPr>
-            <w:r>
-              <w:rPr>
-                <w:rFonts w:ascii="Calibri" w:cs="Calibri" w:eastAsia="Calibri" w:hAnsi="Calibri"/>
-                <w:sz w:val="24"/>
-                <w:szCs w:val="24"/>
-                <w:vertAlign w:val="baseline"/>
-                <w:rtl w:val="0"/>
-              </w:rPr>
-              <w:t xml:space="preserve">Asimismo, </w:t>
-            </w:r>
-            <w:r>
-              <w:rPr>
-                <w:rFonts w:ascii="Calibri" w:cs="Calibri" w:eastAsia="Calibri" w:hAnsi="Calibri"/>
-                <w:sz w:val="24"/>
-                <w:szCs w:val="24"/>
-                <w:rtl w:val="0"/>
-              </w:rPr>
-              <w:t xml:space="preserve"> el botón</w:t>
-            </w:r>
-            <w:r>
-              <w:rPr>
-                <w:rFonts w:ascii="Calibri" w:cs="Calibri" w:eastAsia="Calibri" w:hAnsi="Calibri"/>
-                <w:sz w:val="24"/>
-                <w:szCs w:val="24"/>
-                <w:vertAlign w:val="baseline"/>
-                <w:rtl w:val="0"/>
-              </w:rPr>
-              <w:t xml:space="preserve"> “</w:t>
-            </w:r>
-            <w:r>
-              <w:rPr>
-                <w:rFonts w:ascii="Calibri" w:cs="Calibri" w:eastAsia="Calibri" w:hAnsi="Calibri"/>
-                <w:sz w:val="24"/>
-                <w:szCs w:val="24"/>
-                <w:rtl w:val="0"/>
-              </w:rPr>
-              <w:t xml:space="preserve">Buscar</w:t>
-            </w:r>
-            <w:r>
-              <w:rPr>
-                <w:rFonts w:ascii="Calibri" w:cs="Calibri" w:eastAsia="Calibri" w:hAnsi="Calibri"/>
-                <w:sz w:val="24"/>
-                <w:szCs w:val="24"/>
-                <w:vertAlign w:val="baseline"/>
-                <w:rtl w:val="0"/>
-              </w:rPr>
-              <w:t xml:space="preserve">” estará </w:t>
-            </w:r>
-            <w:r>
-              <w:rPr>
-                <w:rFonts w:ascii="Calibri" w:cs="Calibri" w:eastAsia="Calibri" w:hAnsi="Calibri"/>
-                <w:sz w:val="24"/>
-                <w:szCs w:val="24"/>
-                <w:rtl w:val="0"/>
-              </w:rPr>
-              <w:t xml:space="preserve">presente en esta sección</w:t>
-            </w:r>
-            <w:r>
-              <w:rPr>
-                <w:rFonts w:ascii="Calibri" w:cs="Calibri" w:eastAsia="Calibri" w:hAnsi="Calibri"/>
-                <w:sz w:val="24"/>
-                <w:szCs w:val="24"/>
-                <w:vertAlign w:val="baseline"/>
-                <w:rtl w:val="0"/>
-              </w:rPr>
-              <w:t xml:space="preserve"> </w:t>
+                <w:vertAlign w:val="baseline"/>
+              </w:rPr>
+            </w:pPr>
+            <w:r>
+              <w:rPr>
+                <w:rFonts w:ascii="Calibri" w:cs="Calibri" w:eastAsia="Calibri" w:hAnsi="Calibri"/>
+                <w:sz w:val="24"/>
+                <w:szCs w:val="24"/>
+                <w:vertAlign w:val="baseline"/>
+                <w:rtl w:val="0"/>
+              </w:rPr>
+              <w:t xml:space="preserve">El sistema </w:t>
+            </w:r>
+            <w:r>
+              <w:rPr>
+                <w:rFonts w:ascii="Calibri" w:cs="Calibri" w:eastAsia="Calibri" w:hAnsi="Calibri"/>
+                <w:sz w:val="24"/>
+                <w:szCs w:val="24"/>
+                <w:rtl w:val="0"/>
+              </w:rPr>
+              <w:t xml:space="preserve">permite al usuario dar click a una imagen y ésta redireccionará a una página que brindará los datos de cada máquina.</w:t>
+            </w:r>
+            <w:r>
+              <w:rPr>
+                <w:rtl w:val="0"/>
+              </w:rPr>
             </w:r>
           </w:p>
           <w:p>
@@ -4496,7 +4519,7 @@
                 <w:between w:space="0" w:sz="0" w:val="nil"/>
               </w:pBdr>
               <w:shd w:fill="auto" w:val="clear"/>
-              <w:spacing w:after="0" w:before="0" w:line="276" w:lineRule="auto"/>
+              <w:spacing w:after="0" w:before="0" w:line="240" w:lineRule="auto"/>
               <w:ind w:left="0" w:right="0" w:firstLine="0"/>
               <w:jc w:val="left"/>
               <w:rPr>
@@ -4558,7 +4581,7 @@
                 <w:u w:val="single"/>
                 <w:rtl w:val="0"/>
               </w:rPr>
-              <w:t xml:space="preserve">BUSCAR</w:t>
+              <w:t xml:space="preserve">Gestor de cesta</w:t>
             </w:r>
             <w:r>
               <w:rPr>
@@ -4611,7 +4634,7 @@
                 <w:between w:space="0" w:sz="0" w:val="nil"/>
               </w:pBdr>
               <w:shd w:fill="auto" w:val="clear"/>
-              <w:spacing w:after="0" w:before="0" w:line="276" w:lineRule="auto"/>
+              <w:spacing w:after="0" w:before="0" w:line="240" w:lineRule="auto"/>
               <w:ind w:left="0" w:right="0" w:firstLine="0"/>
               <w:jc w:val="left"/>
               <w:rPr>
@@ -4720,7 +4743,7 @@
                 <w:szCs w:val="24"/>
                 <w:rtl w:val="0"/>
               </w:rPr>
-              <w:t xml:space="preserve">Ingresar</w:t>
+              <w:t xml:space="preserve">Gestor de cesta</w:t>
             </w:r>
             <w:r>
               <w:rPr>
@@ -4821,7 +4844,7 @@
                 <w:between w:space="0" w:sz="0" w:val="nil"/>
               </w:pBdr>
               <w:shd w:fill="auto" w:val="clear"/>
-              <w:spacing w:after="0" w:before="0" w:line="276" w:lineRule="auto"/>
+              <w:spacing w:after="0" w:before="0" w:line="240" w:lineRule="auto"/>
               <w:ind w:left="0" w:right="0" w:firstLine="0"/>
               <w:jc w:val="left"/>
               <w:rPr>
@@ -4955,7 +4978,7 @@
                 <w:szCs w:val="24"/>
                 <w:rtl w:val="0"/>
               </w:rPr>
-              <w:t xml:space="preserve">El sistema mostrará todas las máquinas relacionadas con la búsqueda del usuario</w:t>
+              <w:t xml:space="preserve">El sistema redireccionará al usuario a la sección de “gestor de cesta” en el que observará las máquinas que reservó.</w:t>
             </w:r>
           </w:p>
           <w:p>
@@ -4995,38 +5018,6 @@
                 <w:rFonts w:ascii="Calibri" w:cs="Calibri" w:eastAsia="Calibri" w:hAnsi="Calibri"/>
                 <w:sz w:val="24"/>
                 <w:szCs w:val="24"/>
-              </w:rPr>
-            </w:pPr>
-            <w:r>
-              <w:rPr>
-                <w:rtl w:val="0"/>
-              </w:rPr>
-            </w:r>
-          </w:p>
-          <w:p>
-            <w:pPr>
-              <w:jc w:val="both"/>
-              <w:rPr>
-                <w:rFonts w:ascii="Calibri" w:cs="Calibri" w:eastAsia="Calibri" w:hAnsi="Calibri"/>
-                <w:sz w:val="24"/>
-                <w:szCs w:val="24"/>
-                <w:vertAlign w:val="baseline"/>
-              </w:rPr>
-            </w:pPr>
-            <w:r>
-              <w:rPr>
-                <w:rtl w:val="0"/>
-              </w:rPr>
-            </w:r>
-          </w:p>
-          <w:p>
-            <w:pPr>
-              <w:jc w:val="both"/>
-              <w:rPr>
-                <w:rFonts w:ascii="Calibri" w:cs="Calibri" w:eastAsia="Calibri" w:hAnsi="Calibri"/>
-                <w:sz w:val="24"/>
-                <w:szCs w:val="24"/>
-                <w:vertAlign w:val="baseline"/>
               </w:rPr>
             </w:pPr>
             <w:r>
@@ -5040,12 +5031,12 @@
       <w:tr>
         <w:trPr>
           <w:cantSplit w:val="1"/>
-          <w:trHeight w:val="525" w:hRule="atLeast"/>
+          <w:trHeight w:val="630" w:hRule="atLeast"/>
           <w:tblHeader w:val="0"/>
         </w:trPr>
         <w:tc>
           <w:tcPr>
-            <w:vMerge w:val="restart"/>
+            <w:vMerge w:val="continue"/>
             <w:tcBorders>
               <w:top w:color="000000" w:space="0" w:sz="4" w:val="single"/>
               <w:left w:color="000000" w:space="0" w:sz="4" w:val="single"/>
@@ -5057,6 +5048,7 @@
             <w:pPr>
               <w:keepNext w:val="0"/>
               <w:keepLines w:val="0"/>
+              <w:pageBreakBefore w:val="0"/>
               <w:widowControl w:val="0"/>
               <w:pBdr>
                 <w:top w:space="0" w:sz="0" w:val="nil"/>
@@ -5066,7 +5058,7 @@
                 <w:between w:space="0" w:sz="0" w:val="nil"/>
               </w:pBdr>
               <w:shd w:fill="auto" w:val="clear"/>
-              <w:spacing w:after="0" w:before="0" w:line="276" w:lineRule="auto"/>
+              <w:spacing w:after="0" w:before="0" w:line="240" w:lineRule="auto"/>
               <w:ind w:left="0" w:right="0" w:firstLine="0"/>
               <w:jc w:val="left"/>
               <w:rPr>
@@ -5076,15 +5068,6 @@
                 <w:vertAlign w:val="baseline"/>
               </w:rPr>
             </w:pPr>
-            <w:r>
-              <w:rPr>
-                <w:rFonts w:ascii="Calibri" w:cs="Calibri" w:eastAsia="Calibri" w:hAnsi="Calibri"/>
-                <w:sz w:val="24"/>
-                <w:szCs w:val="24"/>
-                <w:rtl w:val="0"/>
-              </w:rPr>
-              <w:t xml:space="preserve">Excepción</w:t>
-            </w:r>
             <w:r>
               <w:rPr>
                 <w:rtl w:val="0"/>
@@ -5105,25 +5088,25 @@
           </w:tcPr>
           <w:p>
             <w:pPr>
-              <w:spacing w:after="60" w:before="120" w:line="276" w:lineRule="auto"/>
               <w:jc w:val="both"/>
               <w:rPr>
                 <w:rFonts w:ascii="Calibri" w:cs="Calibri" w:eastAsia="Calibri" w:hAnsi="Calibri"/>
+                <w:sz w:val="24"/>
+                <w:szCs w:val="24"/>
+                <w:vertAlign w:val="baseline"/>
+              </w:rPr>
+            </w:pPr>
+            <w:r>
+              <w:rPr>
+                <w:rFonts w:ascii="Calibri" w:cs="Calibri" w:eastAsia="Calibri" w:hAnsi="Calibri"/>
                 <w:b w:val="1"/>
-                <w:sz w:val="24"/>
-                <w:szCs w:val="24"/>
-                <w:vertAlign w:val="baseline"/>
-              </w:rPr>
-            </w:pPr>
-            <w:r>
-              <w:rPr>
-                <w:rFonts w:ascii="Calibri" w:cs="Calibri" w:eastAsia="Calibri" w:hAnsi="Calibri"/>
-                <w:b w:val="1"/>
-                <w:sz w:val="24"/>
-                <w:szCs w:val="24"/>
-                <w:rtl w:val="0"/>
-              </w:rPr>
-              <w:t xml:space="preserve">En caso el usuario digite mal el nombre de la categoría o esta categoría no exista</w:t>
+                <w:i w:val="1"/>
+                <w:sz w:val="24"/>
+                <w:szCs w:val="24"/>
+                <w:u w:val="single"/>
+                <w:rtl w:val="0"/>
+              </w:rPr>
+              <w:t xml:space="preserve">Botón: “Perfil de usuario”</w:t>
             </w:r>
             <w:r>
               <w:rPr>
@@ -5163,12 +5146,11 @@
                 <w:between w:space="0" w:sz="0" w:val="nil"/>
               </w:pBdr>
               <w:shd w:fill="auto" w:val="clear"/>
-              <w:spacing w:after="0" w:before="0" w:line="276" w:lineRule="auto"/>
+              <w:spacing w:after="0" w:before="0" w:line="240" w:lineRule="auto"/>
               <w:ind w:left="0" w:right="0" w:firstLine="0"/>
               <w:jc w:val="left"/>
               <w:rPr>
                 <w:rFonts w:ascii="Calibri" w:cs="Calibri" w:eastAsia="Calibri" w:hAnsi="Calibri"/>
-                <w:b w:val="1"/>
                 <w:sz w:val="24"/>
                 <w:szCs w:val="24"/>
                 <w:vertAlign w:val="baseline"/>
@@ -5199,13 +5181,16 @@
                 <w:rFonts w:ascii="Calibri" w:cs="Calibri" w:eastAsia="Calibri" w:hAnsi="Calibri"/>
                 <w:sz w:val="24"/>
                 <w:szCs w:val="24"/>
-                <w:vertAlign w:val="baseline"/>
-              </w:rPr>
-            </w:pPr>
-            <w:r>
-              <w:rPr>
-                <w:rtl w:val="0"/>
-              </w:rPr>
+              </w:rPr>
+            </w:pPr>
+            <w:r>
+              <w:rPr>
+                <w:rFonts w:ascii="Calibri" w:cs="Calibri" w:eastAsia="Calibri" w:hAnsi="Calibri"/>
+                <w:sz w:val="24"/>
+                <w:szCs w:val="24"/>
+                <w:rtl w:val="0"/>
+              </w:rPr>
+              <w:t xml:space="preserve">7</w:t>
             </w:r>
           </w:p>
         </w:tc>
@@ -5233,6 +5218,15 @@
             </w:pPr>
             <w:r>
               <w:rPr>
+                <w:rFonts w:ascii="Calibri" w:cs="Calibri" w:eastAsia="Calibri" w:hAnsi="Calibri"/>
+                <w:sz w:val="24"/>
+                <w:szCs w:val="24"/>
+                <w:rtl w:val="0"/>
+              </w:rPr>
+              <w:t xml:space="preserve">El usuario pulsa el botón “Perfil de usuario”</w:t>
+            </w:r>
+            <w:r>
+              <w:rPr>
                 <w:rtl w:val="0"/>
               </w:rPr>
             </w:r>
@@ -5259,15 +5253,6 @@
                 <w:vertAlign w:val="baseline"/>
               </w:rPr>
             </w:pPr>
-            <w:r>
-              <w:rPr>
-                <w:rFonts w:ascii="Calibri" w:cs="Calibri" w:eastAsia="Calibri" w:hAnsi="Calibri"/>
-                <w:sz w:val="24"/>
-                <w:szCs w:val="24"/>
-                <w:rtl w:val="0"/>
-              </w:rPr>
-              <w:t xml:space="preserve">7</w:t>
-            </w:r>
             <w:r>
               <w:rPr>
                 <w:rtl w:val="0"/>
@@ -5297,12 +5282,179 @@
             </w:pPr>
             <w:r>
               <w:rPr>
-                <w:rFonts w:ascii="Calibri" w:cs="Calibri" w:eastAsia="Calibri" w:hAnsi="Calibri"/>
-                <w:sz w:val="24"/>
-                <w:szCs w:val="24"/>
-                <w:rtl w:val="0"/>
-              </w:rPr>
-              <w:t xml:space="preserve">El sistema arrojará una alerta indicando “Categoría no encontrada.”</w:t>
+                <w:rtl w:val="0"/>
+              </w:rPr>
+            </w:r>
+          </w:p>
+        </w:tc>
+      </w:tr>
+      <w:tr>
+        <w:trPr>
+          <w:cantSplit w:val="1"/>
+          <w:trHeight w:val="888" w:hRule="atLeast"/>
+          <w:tblHeader w:val="0"/>
+        </w:trPr>
+        <w:tc>
+          <w:tcPr>
+            <w:vMerge w:val="continue"/>
+            <w:tcBorders>
+              <w:top w:color="000000" w:space="0" w:sz="4" w:val="single"/>
+              <w:left w:color="000000" w:space="0" w:sz="4" w:val="single"/>
+              <w:right w:color="000000" w:space="0" w:sz="4" w:val="single"/>
+            </w:tcBorders>
+            <w:vAlign w:val="center"/>
+          </w:tcPr>
+          <w:p>
+            <w:pPr>
+              <w:keepNext w:val="0"/>
+              <w:keepLines w:val="0"/>
+              <w:pageBreakBefore w:val="0"/>
+              <w:widowControl w:val="0"/>
+              <w:pBdr>
+                <w:top w:space="0" w:sz="0" w:val="nil"/>
+                <w:left w:space="0" w:sz="0" w:val="nil"/>
+                <w:bottom w:space="0" w:sz="0" w:val="nil"/>
+                <w:right w:space="0" w:sz="0" w:val="nil"/>
+                <w:between w:space="0" w:sz="0" w:val="nil"/>
+              </w:pBdr>
+              <w:shd w:fill="auto" w:val="clear"/>
+              <w:spacing w:after="0" w:before="0" w:line="240" w:lineRule="auto"/>
+              <w:ind w:left="0" w:right="0" w:firstLine="0"/>
+              <w:jc w:val="left"/>
+              <w:rPr>
+                <w:rFonts w:ascii="Calibri" w:cs="Calibri" w:eastAsia="Calibri" w:hAnsi="Calibri"/>
+                <w:sz w:val="24"/>
+                <w:szCs w:val="24"/>
+                <w:vertAlign w:val="baseline"/>
+              </w:rPr>
+            </w:pPr>
+            <w:r>
+              <w:rPr>
+                <w:rtl w:val="0"/>
+              </w:rPr>
+            </w:r>
+          </w:p>
+        </w:tc>
+        <w:tc>
+          <w:tcPr>
+            <w:tcBorders>
+              <w:top w:color="000000" w:space="0" w:sz="4" w:val="single"/>
+              <w:left w:color="000000" w:space="0" w:sz="4" w:val="single"/>
+              <w:bottom w:color="000000" w:space="0" w:sz="4" w:val="single"/>
+              <w:right w:color="000000" w:space="0" w:sz="4" w:val="single"/>
+            </w:tcBorders>
+            <w:vAlign w:val="center"/>
+          </w:tcPr>
+          <w:p>
+            <w:pPr>
+              <w:spacing w:after="60" w:before="120" w:line="276" w:lineRule="auto"/>
+              <w:jc w:val="both"/>
+              <w:rPr>
+                <w:rFonts w:ascii="Calibri" w:cs="Calibri" w:eastAsia="Calibri" w:hAnsi="Calibri"/>
+                <w:sz w:val="24"/>
+                <w:szCs w:val="24"/>
+              </w:rPr>
+            </w:pPr>
+            <w:r>
+              <w:rPr>
+                <w:rtl w:val="0"/>
+              </w:rPr>
+            </w:r>
+          </w:p>
+        </w:tc>
+        <w:tc>
+          <w:tcPr>
+            <w:gridSpan w:val="3"/>
+            <w:tcBorders>
+              <w:top w:color="000000" w:space="0" w:sz="4" w:val="single"/>
+              <w:left w:color="000000" w:space="0" w:sz="4" w:val="single"/>
+              <w:bottom w:color="000000" w:space="0" w:sz="4" w:val="single"/>
+              <w:right w:color="000000" w:space="0" w:sz="4" w:val="single"/>
+            </w:tcBorders>
+            <w:vAlign w:val="center"/>
+          </w:tcPr>
+          <w:p>
+            <w:pPr>
+              <w:spacing w:after="60" w:before="120" w:line="276" w:lineRule="auto"/>
+              <w:jc w:val="both"/>
+              <w:rPr>
+                <w:rFonts w:ascii="Calibri" w:cs="Calibri" w:eastAsia="Calibri" w:hAnsi="Calibri"/>
+                <w:sz w:val="24"/>
+                <w:szCs w:val="24"/>
+              </w:rPr>
+            </w:pPr>
+            <w:r>
+              <w:rPr>
+                <w:rtl w:val="0"/>
+              </w:rPr>
+            </w:r>
+          </w:p>
+        </w:tc>
+        <w:tc>
+          <w:tcPr>
+            <w:tcBorders>
+              <w:top w:color="000000" w:space="0" w:sz="4" w:val="single"/>
+              <w:left w:color="000000" w:space="0" w:sz="4" w:val="single"/>
+              <w:bottom w:color="000000" w:space="0" w:sz="4" w:val="single"/>
+              <w:right w:color="000000" w:space="0" w:sz="4" w:val="single"/>
+            </w:tcBorders>
+            <w:vAlign w:val="center"/>
+          </w:tcPr>
+          <w:p>
+            <w:pPr>
+              <w:spacing w:after="60" w:before="120" w:line="276" w:lineRule="auto"/>
+              <w:jc w:val="center"/>
+              <w:rPr>
+                <w:rFonts w:ascii="Calibri" w:cs="Calibri" w:eastAsia="Calibri" w:hAnsi="Calibri"/>
+                <w:sz w:val="24"/>
+                <w:szCs w:val="24"/>
+                <w:vertAlign w:val="baseline"/>
+              </w:rPr>
+            </w:pPr>
+            <w:r>
+              <w:rPr>
+                <w:rFonts w:ascii="Calibri" w:cs="Calibri" w:eastAsia="Calibri" w:hAnsi="Calibri"/>
+                <w:sz w:val="24"/>
+                <w:szCs w:val="24"/>
+                <w:rtl w:val="0"/>
+              </w:rPr>
+              <w:t xml:space="preserve">8</w:t>
+            </w:r>
+            <w:r>
+              <w:rPr>
+                <w:rtl w:val="0"/>
+              </w:rPr>
+            </w:r>
+          </w:p>
+        </w:tc>
+        <w:tc>
+          <w:tcPr>
+            <w:gridSpan w:val="3"/>
+            <w:tcBorders>
+              <w:top w:color="000000" w:space="0" w:sz="4" w:val="single"/>
+              <w:left w:color="000000" w:space="0" w:sz="4" w:val="single"/>
+              <w:bottom w:color="000000" w:space="0" w:sz="4" w:val="single"/>
+              <w:right w:color="000000" w:space="0" w:sz="4" w:val="single"/>
+            </w:tcBorders>
+            <w:vAlign w:val="center"/>
+          </w:tcPr>
+          <w:p>
+            <w:pPr>
+              <w:jc w:val="both"/>
+              <w:rPr>
+                <w:rFonts w:ascii="Calibri" w:cs="Calibri" w:eastAsia="Calibri" w:hAnsi="Calibri"/>
+                <w:sz w:val="24"/>
+                <w:szCs w:val="24"/>
+              </w:rPr>
+            </w:pPr>
+            <w:r>
+              <w:rPr>
+                <w:rFonts w:ascii="Calibri" w:cs="Calibri" w:eastAsia="Calibri" w:hAnsi="Calibri"/>
+                <w:sz w:val="24"/>
+                <w:szCs w:val="24"/>
+                <w:rtl w:val="0"/>
+              </w:rPr>
+              <w:t xml:space="preserve">El sistema redireccionará al usuario a la sección de “perfil de usuario” en el que observará diferentes secciones en relación a sus datos y sus planes alimenticios.</w:t>
             </w:r>
           </w:p>
         </w:tc>
@@ -5342,21 +5494,28 @@
                 <w:rFonts w:ascii="Calibri" w:cs="Calibri" w:eastAsia="Calibri" w:hAnsi="Calibri"/>
                 <w:sz w:val="24"/>
                 <w:szCs w:val="24"/>
-              </w:rPr>
-            </w:pPr>
-            <w:r>
-              <w:rPr>
-                <w:rFonts w:ascii="Calibri" w:cs="Calibri" w:eastAsia="Calibri" w:hAnsi="Calibri"/>
-                <w:sz w:val="24"/>
-                <w:szCs w:val="24"/>
-                <w:rtl w:val="0"/>
-              </w:rPr>
-              <w:t xml:space="preserve">Flujo alternativo</w:t>
+                <w:vertAlign w:val="baseline"/>
+              </w:rPr>
+            </w:pPr>
+            <w:r>
+              <w:rPr>
+                <w:rFonts w:ascii="Calibri" w:cs="Calibri" w:eastAsia="Calibri" w:hAnsi="Calibri"/>
+                <w:sz w:val="24"/>
+                <w:szCs w:val="24"/>
+                <w:rtl w:val="0"/>
+              </w:rPr>
+              <w:t xml:space="preserve">Excepción</w:t>
+            </w:r>
+            <w:r>
+              <w:rPr>
+                <w:rtl w:val="0"/>
+              </w:rPr>
             </w:r>
           </w:p>
         </w:tc>
         <w:tc>
           <w:tcPr>
+            <w:gridSpan w:val="8"/>
             <w:tcBorders>
               <w:top w:color="000000" w:space="0" w:sz="4" w:val="single"/>
               <w:left w:color="000000" w:space="0" w:sz="4" w:val="single"/>
@@ -5371,11 +5530,20 @@
               <w:jc w:val="both"/>
               <w:rPr>
                 <w:rFonts w:ascii="Calibri" w:cs="Calibri" w:eastAsia="Calibri" w:hAnsi="Calibri"/>
-                <w:b w:val="1"/>
-                <w:sz w:val="24"/>
-                <w:szCs w:val="24"/>
-              </w:rPr>
-            </w:pPr>
+                <w:sz w:val="24"/>
+                <w:szCs w:val="24"/>
+                <w:vertAlign w:val="baseline"/>
+              </w:rPr>
+            </w:pPr>
+            <w:r>
+              <w:rPr>
+                <w:rFonts w:ascii="Calibri" w:cs="Calibri" w:eastAsia="Calibri" w:hAnsi="Calibri"/>
+                <w:sz w:val="24"/>
+                <w:szCs w:val="24"/>
+                <w:rtl w:val="0"/>
+              </w:rPr>
+              <w:t xml:space="preserve">Ninguna</w:t>
+            </w:r>
             <w:r>
               <w:rPr>
                 <w:rtl w:val="0"/>
@@ -5383,13 +5551,18 @@
             </w:r>
           </w:p>
         </w:tc>
+      </w:tr>
+      <w:tr>
+        <w:trPr>
+          <w:cantSplit w:val="1"/>
+          <w:trHeight w:val="525" w:hRule="atLeast"/>
+          <w:tblHeader w:val="0"/>
+        </w:trPr>
         <w:tc>
           <w:tcPr>
-            <w:gridSpan w:val="3"/>
             <w:tcBorders>
               <w:top w:color="000000" w:space="0" w:sz="4" w:val="single"/>
               <w:left w:color="000000" w:space="0" w:sz="4" w:val="single"/>
-              <w:bottom w:color="000000" w:space="0" w:sz="4" w:val="single"/>
               <w:right w:color="000000" w:space="0" w:sz="4" w:val="single"/>
             </w:tcBorders>
             <w:vAlign w:val="center"/>
@@ -5414,27 +5587,50 @@
                 <w:rFonts w:ascii="Calibri" w:cs="Calibri" w:eastAsia="Calibri" w:hAnsi="Calibri"/>
                 <w:sz w:val="24"/>
                 <w:szCs w:val="24"/>
-                <w:vertAlign w:val="baseline"/>
-              </w:rPr>
-            </w:pPr>
-            <w:r>
-              <w:rPr>
-                <w:rFonts w:ascii="Calibri" w:cs="Calibri" w:eastAsia="Calibri" w:hAnsi="Calibri"/>
-                <w:sz w:val="24"/>
-                <w:szCs w:val="24"/>
-                <w:rtl w:val="0"/>
-              </w:rPr>
-              <w:t xml:space="preserve">Ninguna</w:t>
-            </w:r>
-            <w:r>
-              <w:rPr>
-                <w:rtl w:val="0"/>
-              </w:rPr>
+              </w:rPr>
+            </w:pPr>
+            <w:r>
+              <w:rPr>
+                <w:rFonts w:ascii="Calibri" w:cs="Calibri" w:eastAsia="Calibri" w:hAnsi="Calibri"/>
+                <w:sz w:val="24"/>
+                <w:szCs w:val="24"/>
+                <w:rtl w:val="0"/>
+              </w:rPr>
+              <w:t xml:space="preserve">Flujo alternativo</w:t>
             </w:r>
           </w:p>
         </w:tc>
         <w:tc>
           <w:tcPr>
+            <w:tcBorders>
+              <w:top w:color="000000" w:space="0" w:sz="4" w:val="single"/>
+              <w:left w:color="000000" w:space="0" w:sz="4" w:val="single"/>
+              <w:bottom w:color="000000" w:space="0" w:sz="4" w:val="single"/>
+              <w:right w:color="000000" w:space="0" w:sz="4" w:val="single"/>
+            </w:tcBorders>
+            <w:vAlign w:val="center"/>
+          </w:tcPr>
+          <w:p>
+            <w:pPr>
+              <w:spacing w:after="60" w:before="120" w:line="276" w:lineRule="auto"/>
+              <w:jc w:val="both"/>
+              <w:rPr>
+                <w:rFonts w:ascii="Calibri" w:cs="Calibri" w:eastAsia="Calibri" w:hAnsi="Calibri"/>
+                <w:b w:val="1"/>
+                <w:sz w:val="24"/>
+                <w:szCs w:val="24"/>
+              </w:rPr>
+            </w:pPr>
+            <w:r>
+              <w:rPr>
+                <w:rtl w:val="0"/>
+              </w:rPr>
+            </w:r>
+          </w:p>
+        </w:tc>
+        <w:tc>
+          <w:tcPr>
+            <w:gridSpan w:val="3"/>
             <w:tcBorders>
               <w:top w:color="000000" w:space="0" w:sz="4" w:val="single"/>
               <w:left w:color="000000" w:space="0" w:sz="4" w:val="single"/>
@@ -5461,12 +5657,20 @@
               <w:jc w:val="left"/>
               <w:rPr>
                 <w:rFonts w:ascii="Calibri" w:cs="Calibri" w:eastAsia="Calibri" w:hAnsi="Calibri"/>
-                <w:b w:val="1"/>
-                <w:sz w:val="24"/>
-                <w:szCs w:val="24"/>
-                <w:vertAlign w:val="baseline"/>
-              </w:rPr>
-            </w:pPr>
+                <w:sz w:val="24"/>
+                <w:szCs w:val="24"/>
+                <w:vertAlign w:val="baseline"/>
+              </w:rPr>
+            </w:pPr>
+            <w:r>
+              <w:rPr>
+                <w:rFonts w:ascii="Calibri" w:cs="Calibri" w:eastAsia="Calibri" w:hAnsi="Calibri"/>
+                <w:sz w:val="24"/>
+                <w:szCs w:val="24"/>
+                <w:rtl w:val="0"/>
+              </w:rPr>
+              <w:t xml:space="preserve">Ninguna</w:t>
+            </w:r>
             <w:r>
               <w:rPr>
                 <w:rtl w:val="0"/>
@@ -5476,7 +5680,6 @@
         </w:tc>
         <w:tc>
           <w:tcPr>
-            <w:gridSpan w:val="3"/>
             <w:tcBorders>
               <w:top w:color="000000" w:space="0" w:sz="4" w:val="single"/>
               <w:left w:color="000000" w:space="0" w:sz="4" w:val="single"/>
@@ -5516,11 +5719,53 @@
             </w:r>
           </w:p>
         </w:tc>
+        <w:tc>
+          <w:tcPr>
+            <w:gridSpan w:val="3"/>
+            <w:tcBorders>
+              <w:top w:color="000000" w:space="0" w:sz="4" w:val="single"/>
+              <w:left w:color="000000" w:space="0" w:sz="4" w:val="single"/>
+              <w:bottom w:color="000000" w:space="0" w:sz="4" w:val="single"/>
+              <w:right w:color="000000" w:space="0" w:sz="4" w:val="single"/>
+            </w:tcBorders>
+            <w:vAlign w:val="center"/>
+          </w:tcPr>
+          <w:p>
+            <w:pPr>
+              <w:keepNext w:val="0"/>
+              <w:keepLines w:val="0"/>
+              <w:widowControl w:val="0"/>
+              <w:pBdr>
+                <w:top w:space="0" w:sz="0" w:val="nil"/>
+                <w:left w:space="0" w:sz="0" w:val="nil"/>
+                <w:bottom w:space="0" w:sz="0" w:val="nil"/>
+                <w:right w:space="0" w:sz="0" w:val="nil"/>
+                <w:between w:space="0" w:sz="0" w:val="nil"/>
+              </w:pBdr>
+              <w:shd w:fill="auto" w:val="clear"/>
+              <w:spacing w:after="0" w:before="0" w:line="276" w:lineRule="auto"/>
+              <w:ind w:left="0" w:right="0" w:firstLine="0"/>
+              <w:jc w:val="left"/>
+              <w:rPr>
+                <w:rFonts w:ascii="Calibri" w:cs="Calibri" w:eastAsia="Calibri" w:hAnsi="Calibri"/>
+                <w:b w:val="1"/>
+                <w:sz w:val="24"/>
+                <w:szCs w:val="24"/>
+                <w:vertAlign w:val="baseline"/>
+              </w:rPr>
+            </w:pPr>
+            <w:r>
+              <w:rPr>
+                <w:rtl w:val="0"/>
+              </w:rPr>
+            </w:r>
+          </w:p>
+        </w:tc>
       </w:tr>
       <w:tr>
         <w:trPr>
           <w:cantSplit w:val="0"/>
-          <w:trHeight w:val="61638.03710937501" w:hRule="atLeast"/>
+          <w:trHeight w:val="70313.90625" w:hRule="atLeast"/>
           <w:tblHeader w:val="0"/>
         </w:trPr>
         <w:tc>
@@ -5572,6 +5817,25 @@
               </w:rPr>
               <w:t xml:space="preserve">Buscar y seleccionar una máquina</w:t>
             </w:r>
+          </w:p>
+          <w:p>
+            <w:pPr>
+              <w:spacing w:after="60" w:before="120" w:line="276" w:lineRule="auto"/>
+              <w:jc w:val="both"/>
+              <w:rPr>
+                <w:rFonts w:ascii="Calibri" w:cs="Calibri" w:eastAsia="Calibri" w:hAnsi="Calibri"/>
+                <w:b w:val="1"/>
+                <w:i w:val="1"/>
+                <w:sz w:val="24"/>
+                <w:szCs w:val="24"/>
+                <w:u w:val="single"/>
+              </w:rPr>
+            </w:pPr>
+            <w:r>
+              <w:rPr>
+                <w:rtl w:val="0"/>
+              </w:rPr>
+            </w:r>
             <w:r>
               <w:drawing>
                 <wp:anchor allowOverlap="1" behindDoc="0" distB="114300" distT="114300" distL="114300" distR="114300" hidden="0" layoutInCell="1" locked="0" relativeHeight="0" simplePos="0">
@@ -5580,12 +5844,12 @@
                     <wp:posOffset>47626</wp:posOffset>
                   </wp:positionH>
                   <wp:positionV relativeFrom="paragraph">
-                    <wp:posOffset>438150</wp:posOffset>
+                    <wp:posOffset>219075</wp:posOffset>
                   </wp:positionV>
-                  <wp:extent cx="7143750" cy="5003800"/>
+                  <wp:extent cx="7143750" cy="5041900"/>
                   <wp:effectExtent b="0" l="0" r="0" t="0"/>
                   <wp:wrapNone/>
-                  <wp:docPr id="38" name="image1.png"/>
+                  <wp:docPr id="42" name="image1.png"/>
                   <a:graphic>
                     <a:graphicData uri="http://schemas.openxmlformats.org/drawingml/2006/picture">
                       <pic:pic>
@@ -5603,7 +5867,7 @@
                         <pic:spPr>
                           <a:xfrm>
                             <a:off x="0" y="0"/>
-                            <a:ext cx="7143750" cy="5003800"/>
+                            <a:ext cx="7143750" cy="5041900"/>
                           </a:xfrm>
                           <a:prstGeom prst="rect"/>
                           <a:ln/>
@@ -5621,11 +5885,12 @@
               <w:jc w:val="both"/>
               <w:rPr>
                 <w:rFonts w:ascii="Calibri" w:cs="Calibri" w:eastAsia="Calibri" w:hAnsi="Calibri"/>
-                <w:b w:val="1"/>
-                <w:i w:val="1"/>
+                <w:b w:val="0"/>
+                <w:i w:val="0"/>
                 <w:sz w:val="24"/>
                 <w:szCs w:val="24"/>
                 <w:u w:val="single"/>
+                <w:vertAlign w:val="baseline"/>
               </w:rPr>
             </w:pPr>
             <w:r>
@@ -5656,566 +5921,553 @@
           </w:p>
           <w:p>
             <w:pPr>
-              <w:spacing w:after="60" w:before="120" w:line="276" w:lineRule="auto"/>
-              <w:jc w:val="both"/>
-              <w:rPr>
-                <w:rFonts w:ascii="Calibri" w:cs="Calibri" w:eastAsia="Calibri" w:hAnsi="Calibri"/>
-                <w:b w:val="0"/>
-                <w:i w:val="0"/>
-                <w:sz w:val="24"/>
-                <w:szCs w:val="24"/>
-                <w:u w:val="single"/>
-                <w:vertAlign w:val="baseline"/>
-              </w:rPr>
-            </w:pPr>
-            <w:r>
-              <w:rPr>
-                <w:rtl w:val="0"/>
-              </w:rPr>
-            </w:r>
-          </w:p>
-          <w:p>
-            <w:pPr>
-              <w:rPr>
-                <w:rFonts w:ascii="Calibri" w:cs="Calibri" w:eastAsia="Calibri" w:hAnsi="Calibri"/>
-                <w:sz w:val="24"/>
-                <w:szCs w:val="24"/>
-                <w:vertAlign w:val="baseline"/>
-              </w:rPr>
-            </w:pPr>
-            <w:r>
-              <w:rPr>
-                <w:rtl w:val="0"/>
-              </w:rPr>
-            </w:r>
-          </w:p>
-          <w:p>
-            <w:pPr>
-              <w:rPr>
-                <w:rFonts w:ascii="Calibri" w:cs="Calibri" w:eastAsia="Calibri" w:hAnsi="Calibri"/>
-                <w:sz w:val="24"/>
-                <w:szCs w:val="24"/>
-                <w:vertAlign w:val="baseline"/>
-              </w:rPr>
-            </w:pPr>
-            <w:r>
-              <w:rPr>
-                <w:rtl w:val="0"/>
-              </w:rPr>
-            </w:r>
-          </w:p>
-          <w:p>
-            <w:pPr>
-              <w:rPr>
-                <w:rFonts w:ascii="Calibri" w:cs="Calibri" w:eastAsia="Calibri" w:hAnsi="Calibri"/>
-                <w:sz w:val="24"/>
-                <w:szCs w:val="24"/>
-                <w:vertAlign w:val="baseline"/>
-              </w:rPr>
-            </w:pPr>
-            <w:r>
-              <w:rPr>
-                <w:rtl w:val="0"/>
-              </w:rPr>
-            </w:r>
-          </w:p>
-          <w:p>
-            <w:pPr>
-              <w:rPr>
-                <w:rFonts w:ascii="Calibri" w:cs="Calibri" w:eastAsia="Calibri" w:hAnsi="Calibri"/>
-                <w:sz w:val="24"/>
-                <w:szCs w:val="24"/>
-                <w:vertAlign w:val="baseline"/>
-              </w:rPr>
-            </w:pPr>
-            <w:r>
-              <w:rPr>
-                <w:rtl w:val="0"/>
-              </w:rPr>
-            </w:r>
-          </w:p>
-          <w:p>
-            <w:pPr>
-              <w:rPr>
-                <w:rFonts w:ascii="Calibri" w:cs="Calibri" w:eastAsia="Calibri" w:hAnsi="Calibri"/>
-                <w:sz w:val="24"/>
-                <w:szCs w:val="24"/>
-                <w:vertAlign w:val="baseline"/>
-              </w:rPr>
-            </w:pPr>
-            <w:r>
-              <w:rPr>
-                <w:rtl w:val="0"/>
-              </w:rPr>
-            </w:r>
-          </w:p>
-          <w:p>
-            <w:pPr>
-              <w:rPr>
-                <w:rFonts w:ascii="Calibri" w:cs="Calibri" w:eastAsia="Calibri" w:hAnsi="Calibri"/>
-                <w:sz w:val="24"/>
-                <w:szCs w:val="24"/>
-                <w:vertAlign w:val="baseline"/>
-              </w:rPr>
-            </w:pPr>
-            <w:r>
-              <w:rPr>
-                <w:rtl w:val="0"/>
-              </w:rPr>
-            </w:r>
-          </w:p>
-          <w:p>
-            <w:pPr>
-              <w:rPr>
-                <w:rFonts w:ascii="Calibri" w:cs="Calibri" w:eastAsia="Calibri" w:hAnsi="Calibri"/>
-                <w:sz w:val="24"/>
-                <w:szCs w:val="24"/>
-                <w:vertAlign w:val="baseline"/>
-              </w:rPr>
-            </w:pPr>
-            <w:r>
-              <w:rPr>
-                <w:rtl w:val="0"/>
-              </w:rPr>
-            </w:r>
-          </w:p>
-          <w:p>
-            <w:pPr>
-              <w:rPr>
-                <w:rFonts w:ascii="Calibri" w:cs="Calibri" w:eastAsia="Calibri" w:hAnsi="Calibri"/>
-                <w:sz w:val="24"/>
-                <w:szCs w:val="24"/>
-                <w:vertAlign w:val="baseline"/>
-              </w:rPr>
-            </w:pPr>
-            <w:r>
-              <w:rPr>
-                <w:rtl w:val="0"/>
-              </w:rPr>
-            </w:r>
-          </w:p>
-          <w:p>
-            <w:pPr>
-              <w:rPr>
-                <w:rFonts w:ascii="Calibri" w:cs="Calibri" w:eastAsia="Calibri" w:hAnsi="Calibri"/>
-                <w:sz w:val="24"/>
-                <w:szCs w:val="24"/>
-                <w:vertAlign w:val="baseline"/>
-              </w:rPr>
-            </w:pPr>
-            <w:r>
-              <w:rPr>
-                <w:rtl w:val="0"/>
-              </w:rPr>
-            </w:r>
-          </w:p>
-          <w:p>
-            <w:pPr>
-              <w:rPr>
-                <w:rFonts w:ascii="Calibri" w:cs="Calibri" w:eastAsia="Calibri" w:hAnsi="Calibri"/>
-                <w:sz w:val="24"/>
-                <w:szCs w:val="24"/>
-                <w:vertAlign w:val="baseline"/>
-              </w:rPr>
-            </w:pPr>
-            <w:r>
-              <w:rPr>
-                <w:rtl w:val="0"/>
-              </w:rPr>
-            </w:r>
-          </w:p>
-          <w:p>
-            <w:pPr>
-              <w:rPr>
-                <w:rFonts w:ascii="Calibri" w:cs="Calibri" w:eastAsia="Calibri" w:hAnsi="Calibri"/>
-                <w:sz w:val="24"/>
-                <w:szCs w:val="24"/>
-                <w:vertAlign w:val="baseline"/>
-              </w:rPr>
-            </w:pPr>
-            <w:r>
-              <w:rPr>
-                <w:rtl w:val="0"/>
-              </w:rPr>
-            </w:r>
-          </w:p>
-          <w:p>
-            <w:pPr>
-              <w:rPr>
-                <w:rFonts w:ascii="Calibri" w:cs="Calibri" w:eastAsia="Calibri" w:hAnsi="Calibri"/>
-                <w:sz w:val="24"/>
-                <w:szCs w:val="24"/>
-                <w:vertAlign w:val="baseline"/>
-              </w:rPr>
-            </w:pPr>
-            <w:r>
-              <w:rPr>
-                <w:rtl w:val="0"/>
-              </w:rPr>
-            </w:r>
-          </w:p>
-          <w:p>
-            <w:pPr>
-              <w:rPr>
-                <w:rFonts w:ascii="Calibri" w:cs="Calibri" w:eastAsia="Calibri" w:hAnsi="Calibri"/>
-                <w:sz w:val="24"/>
-                <w:szCs w:val="24"/>
-                <w:vertAlign w:val="baseline"/>
-              </w:rPr>
-            </w:pPr>
-            <w:r>
-              <w:rPr>
-                <w:rtl w:val="0"/>
-              </w:rPr>
-            </w:r>
-          </w:p>
-          <w:p>
-            <w:pPr>
-              <w:rPr>
-                <w:rFonts w:ascii="Calibri" w:cs="Calibri" w:eastAsia="Calibri" w:hAnsi="Calibri"/>
-                <w:sz w:val="24"/>
-                <w:szCs w:val="24"/>
-                <w:vertAlign w:val="baseline"/>
-              </w:rPr>
-            </w:pPr>
-            <w:r>
-              <w:rPr>
-                <w:rtl w:val="0"/>
-              </w:rPr>
-            </w:r>
-          </w:p>
-          <w:p>
-            <w:pPr>
-              <w:rPr>
-                <w:rFonts w:ascii="Calibri" w:cs="Calibri" w:eastAsia="Calibri" w:hAnsi="Calibri"/>
-                <w:sz w:val="24"/>
-                <w:szCs w:val="24"/>
-                <w:vertAlign w:val="baseline"/>
-              </w:rPr>
-            </w:pPr>
-            <w:r>
-              <w:rPr>
-                <w:rtl w:val="0"/>
-              </w:rPr>
-            </w:r>
-          </w:p>
-          <w:p>
-            <w:pPr>
-              <w:rPr>
-                <w:rFonts w:ascii="Calibri" w:cs="Calibri" w:eastAsia="Calibri" w:hAnsi="Calibri"/>
-                <w:sz w:val="24"/>
-                <w:szCs w:val="24"/>
-                <w:vertAlign w:val="baseline"/>
-              </w:rPr>
-            </w:pPr>
-            <w:r>
-              <w:rPr>
-                <w:rtl w:val="0"/>
-              </w:rPr>
-            </w:r>
-          </w:p>
-          <w:p>
-            <w:pPr>
-              <w:rPr>
-                <w:rFonts w:ascii="Calibri" w:cs="Calibri" w:eastAsia="Calibri" w:hAnsi="Calibri"/>
-                <w:sz w:val="24"/>
-                <w:szCs w:val="24"/>
-                <w:vertAlign w:val="baseline"/>
-              </w:rPr>
-            </w:pPr>
-            <w:r>
-              <w:rPr>
-                <w:rtl w:val="0"/>
-              </w:rPr>
-            </w:r>
-          </w:p>
-          <w:p>
-            <w:pPr>
-              <w:rPr>
-                <w:rFonts w:ascii="Calibri" w:cs="Calibri" w:eastAsia="Calibri" w:hAnsi="Calibri"/>
-                <w:sz w:val="24"/>
-                <w:szCs w:val="24"/>
-                <w:vertAlign w:val="baseline"/>
-              </w:rPr>
-            </w:pPr>
-            <w:r>
-              <w:rPr>
-                <w:rtl w:val="0"/>
-              </w:rPr>
-            </w:r>
-          </w:p>
-          <w:p>
-            <w:pPr>
-              <w:rPr>
-                <w:rFonts w:ascii="Calibri" w:cs="Calibri" w:eastAsia="Calibri" w:hAnsi="Calibri"/>
-                <w:sz w:val="24"/>
-                <w:szCs w:val="24"/>
-                <w:vertAlign w:val="baseline"/>
-              </w:rPr>
-            </w:pPr>
-            <w:r>
-              <w:rPr>
-                <w:rtl w:val="0"/>
-              </w:rPr>
-            </w:r>
-          </w:p>
-          <w:p>
-            <w:pPr>
-              <w:rPr>
-                <w:rFonts w:ascii="Calibri" w:cs="Calibri" w:eastAsia="Calibri" w:hAnsi="Calibri"/>
-                <w:sz w:val="24"/>
-                <w:szCs w:val="24"/>
-                <w:vertAlign w:val="baseline"/>
-              </w:rPr>
-            </w:pPr>
-            <w:r>
-              <w:rPr>
-                <w:rtl w:val="0"/>
-              </w:rPr>
-            </w:r>
-          </w:p>
-          <w:p>
-            <w:pPr>
-              <w:rPr>
-                <w:rFonts w:ascii="Calibri" w:cs="Calibri" w:eastAsia="Calibri" w:hAnsi="Calibri"/>
-                <w:sz w:val="24"/>
-                <w:szCs w:val="24"/>
-                <w:vertAlign w:val="baseline"/>
-              </w:rPr>
-            </w:pPr>
-            <w:r>
-              <w:rPr>
-                <w:rtl w:val="0"/>
-              </w:rPr>
-            </w:r>
-          </w:p>
-          <w:p>
-            <w:pPr>
-              <w:rPr>
-                <w:rFonts w:ascii="Calibri" w:cs="Calibri" w:eastAsia="Calibri" w:hAnsi="Calibri"/>
-                <w:sz w:val="24"/>
-                <w:szCs w:val="24"/>
-                <w:vertAlign w:val="baseline"/>
-              </w:rPr>
-            </w:pPr>
-            <w:r>
-              <w:rPr>
-                <w:rtl w:val="0"/>
-              </w:rPr>
-            </w:r>
-          </w:p>
-          <w:p>
-            <w:pPr>
-              <w:rPr>
-                <w:rFonts w:ascii="Calibri" w:cs="Calibri" w:eastAsia="Calibri" w:hAnsi="Calibri"/>
-                <w:sz w:val="24"/>
-                <w:szCs w:val="24"/>
-                <w:vertAlign w:val="baseline"/>
-              </w:rPr>
-            </w:pPr>
-            <w:r>
-              <w:rPr>
-                <w:rtl w:val="0"/>
-              </w:rPr>
-            </w:r>
-          </w:p>
-          <w:p>
-            <w:pPr>
-              <w:rPr>
-                <w:rFonts w:ascii="Calibri" w:cs="Calibri" w:eastAsia="Calibri" w:hAnsi="Calibri"/>
-                <w:sz w:val="24"/>
-                <w:szCs w:val="24"/>
-                <w:vertAlign w:val="baseline"/>
-              </w:rPr>
-            </w:pPr>
-            <w:r>
-              <w:rPr>
-                <w:rtl w:val="0"/>
-              </w:rPr>
-            </w:r>
-          </w:p>
-          <w:p>
-            <w:pPr>
-              <w:rPr>
-                <w:rFonts w:ascii="Calibri" w:cs="Calibri" w:eastAsia="Calibri" w:hAnsi="Calibri"/>
-                <w:sz w:val="24"/>
-                <w:szCs w:val="24"/>
-                <w:vertAlign w:val="baseline"/>
-              </w:rPr>
-            </w:pPr>
-            <w:r>
-              <w:rPr>
-                <w:rtl w:val="0"/>
-              </w:rPr>
-            </w:r>
-          </w:p>
-          <w:p>
-            <w:pPr>
-              <w:rPr>
-                <w:rFonts w:ascii="Calibri" w:cs="Calibri" w:eastAsia="Calibri" w:hAnsi="Calibri"/>
-                <w:sz w:val="24"/>
-                <w:szCs w:val="24"/>
-                <w:vertAlign w:val="baseline"/>
-              </w:rPr>
-            </w:pPr>
-            <w:r>
-              <w:rPr>
-                <w:rtl w:val="0"/>
-              </w:rPr>
-            </w:r>
-          </w:p>
-          <w:p>
-            <w:pPr>
-              <w:rPr>
-                <w:rFonts w:ascii="Calibri" w:cs="Calibri" w:eastAsia="Calibri" w:hAnsi="Calibri"/>
-                <w:sz w:val="24"/>
-                <w:szCs w:val="24"/>
-              </w:rPr>
-            </w:pPr>
-            <w:r>
-              <w:rPr>
-                <w:rtl w:val="0"/>
-              </w:rPr>
-            </w:r>
-          </w:p>
-          <w:p>
-            <w:pPr>
-              <w:rPr>
-                <w:rFonts w:ascii="Calibri" w:cs="Calibri" w:eastAsia="Calibri" w:hAnsi="Calibri"/>
-                <w:sz w:val="24"/>
-                <w:szCs w:val="24"/>
-              </w:rPr>
-            </w:pPr>
-            <w:r>
-              <w:rPr>
-                <w:rtl w:val="0"/>
-              </w:rPr>
-            </w:r>
-          </w:p>
-          <w:p>
-            <w:pPr>
-              <w:rPr>
-                <w:rFonts w:ascii="Calibri" w:cs="Calibri" w:eastAsia="Calibri" w:hAnsi="Calibri"/>
-                <w:sz w:val="24"/>
-                <w:szCs w:val="24"/>
-              </w:rPr>
-            </w:pPr>
-            <w:r>
-              <w:rPr>
-                <w:rtl w:val="0"/>
-              </w:rPr>
-            </w:r>
-          </w:p>
-          <w:p>
-            <w:pPr>
-              <w:rPr>
-                <w:rFonts w:ascii="Calibri" w:cs="Calibri" w:eastAsia="Calibri" w:hAnsi="Calibri"/>
-                <w:sz w:val="24"/>
-                <w:szCs w:val="24"/>
-              </w:rPr>
-            </w:pPr>
-            <w:r>
-              <w:rPr>
-                <w:rtl w:val="0"/>
-              </w:rPr>
-            </w:r>
-          </w:p>
-          <w:p>
-            <w:pPr>
-              <w:rPr>
-                <w:rFonts w:ascii="Calibri" w:cs="Calibri" w:eastAsia="Calibri" w:hAnsi="Calibri"/>
-                <w:sz w:val="24"/>
-                <w:szCs w:val="24"/>
-              </w:rPr>
-            </w:pPr>
-            <w:r>
-              <w:rPr>
-                <w:rtl w:val="0"/>
-              </w:rPr>
-            </w:r>
-          </w:p>
-          <w:p>
-            <w:pPr>
-              <w:rPr>
-                <w:rFonts w:ascii="Calibri" w:cs="Calibri" w:eastAsia="Calibri" w:hAnsi="Calibri"/>
-                <w:sz w:val="24"/>
-                <w:szCs w:val="24"/>
-              </w:rPr>
-            </w:pPr>
-            <w:r>
-              <w:rPr>
-                <w:rtl w:val="0"/>
-              </w:rPr>
-            </w:r>
-          </w:p>
-          <w:p>
-            <w:pPr>
-              <w:rPr>
-                <w:rFonts w:ascii="Calibri" w:cs="Calibri" w:eastAsia="Calibri" w:hAnsi="Calibri"/>
-                <w:sz w:val="24"/>
-                <w:szCs w:val="24"/>
-              </w:rPr>
-            </w:pPr>
-            <w:r>
-              <w:rPr>
-                <w:rtl w:val="0"/>
-              </w:rPr>
-            </w:r>
-          </w:p>
-          <w:p>
-            <w:pPr>
-              <w:rPr>
-                <w:rFonts w:ascii="Calibri" w:cs="Calibri" w:eastAsia="Calibri" w:hAnsi="Calibri"/>
-                <w:sz w:val="24"/>
-                <w:szCs w:val="24"/>
-              </w:rPr>
-            </w:pPr>
-            <w:r>
-              <w:rPr>
-                <w:rtl w:val="0"/>
-              </w:rPr>
-            </w:r>
-          </w:p>
-          <w:p>
-            <w:pPr>
-              <w:rPr>
-                <w:rFonts w:ascii="Calibri" w:cs="Calibri" w:eastAsia="Calibri" w:hAnsi="Calibri"/>
-                <w:sz w:val="24"/>
-                <w:szCs w:val="24"/>
-              </w:rPr>
-            </w:pPr>
-            <w:r>
-              <w:rPr>
-                <w:rtl w:val="0"/>
-              </w:rPr>
-            </w:r>
-          </w:p>
-          <w:p>
-            <w:pPr>
-              <w:rPr>
-                <w:rFonts w:ascii="Calibri" w:cs="Calibri" w:eastAsia="Calibri" w:hAnsi="Calibri"/>
-                <w:sz w:val="24"/>
-                <w:szCs w:val="24"/>
-              </w:rPr>
-            </w:pPr>
-            <w:r>
-              <w:rPr>
-                <w:rFonts w:ascii="Calibri" w:cs="Calibri" w:eastAsia="Calibri" w:hAnsi="Calibri"/>
-                <w:sz w:val="24"/>
-                <w:szCs w:val="24"/>
-                <w:rtl w:val="0"/>
-              </w:rPr>
-              <w:t xml:space="preserve">En caso no exista la categoría:</w:t>
-            </w:r>
-          </w:p>
-          <w:p>
-            <w:pPr>
-              <w:rPr>
-                <w:rFonts w:ascii="Calibri" w:cs="Calibri" w:eastAsia="Calibri" w:hAnsi="Calibri"/>
-                <w:sz w:val="24"/>
-                <w:szCs w:val="24"/>
-              </w:rPr>
-            </w:pPr>
+              <w:rPr>
+                <w:rFonts w:ascii="Calibri" w:cs="Calibri" w:eastAsia="Calibri" w:hAnsi="Calibri"/>
+                <w:sz w:val="24"/>
+                <w:szCs w:val="24"/>
+                <w:vertAlign w:val="baseline"/>
+              </w:rPr>
+            </w:pPr>
+            <w:r>
+              <w:rPr>
+                <w:rtl w:val="0"/>
+              </w:rPr>
+            </w:r>
+          </w:p>
+          <w:p>
+            <w:pPr>
+              <w:rPr>
+                <w:rFonts w:ascii="Calibri" w:cs="Calibri" w:eastAsia="Calibri" w:hAnsi="Calibri"/>
+                <w:sz w:val="24"/>
+                <w:szCs w:val="24"/>
+                <w:vertAlign w:val="baseline"/>
+              </w:rPr>
+            </w:pPr>
+            <w:r>
+              <w:rPr>
+                <w:rtl w:val="0"/>
+              </w:rPr>
+            </w:r>
+          </w:p>
+          <w:p>
+            <w:pPr>
+              <w:rPr>
+                <w:rFonts w:ascii="Calibri" w:cs="Calibri" w:eastAsia="Calibri" w:hAnsi="Calibri"/>
+                <w:sz w:val="24"/>
+                <w:szCs w:val="24"/>
+                <w:vertAlign w:val="baseline"/>
+              </w:rPr>
+            </w:pPr>
+            <w:r>
+              <w:rPr>
+                <w:rtl w:val="0"/>
+              </w:rPr>
+            </w:r>
+          </w:p>
+          <w:p>
+            <w:pPr>
+              <w:rPr>
+                <w:rFonts w:ascii="Calibri" w:cs="Calibri" w:eastAsia="Calibri" w:hAnsi="Calibri"/>
+                <w:sz w:val="24"/>
+                <w:szCs w:val="24"/>
+                <w:vertAlign w:val="baseline"/>
+              </w:rPr>
+            </w:pPr>
+            <w:r>
+              <w:rPr>
+                <w:rtl w:val="0"/>
+              </w:rPr>
+            </w:r>
+          </w:p>
+          <w:p>
+            <w:pPr>
+              <w:rPr>
+                <w:rFonts w:ascii="Calibri" w:cs="Calibri" w:eastAsia="Calibri" w:hAnsi="Calibri"/>
+                <w:sz w:val="24"/>
+                <w:szCs w:val="24"/>
+                <w:vertAlign w:val="baseline"/>
+              </w:rPr>
+            </w:pPr>
+            <w:r>
+              <w:rPr>
+                <w:rtl w:val="0"/>
+              </w:rPr>
+            </w:r>
+          </w:p>
+          <w:p>
+            <w:pPr>
+              <w:rPr>
+                <w:rFonts w:ascii="Calibri" w:cs="Calibri" w:eastAsia="Calibri" w:hAnsi="Calibri"/>
+                <w:sz w:val="24"/>
+                <w:szCs w:val="24"/>
+                <w:vertAlign w:val="baseline"/>
+              </w:rPr>
+            </w:pPr>
+            <w:r>
+              <w:rPr>
+                <w:rtl w:val="0"/>
+              </w:rPr>
+            </w:r>
+          </w:p>
+          <w:p>
+            <w:pPr>
+              <w:rPr>
+                <w:rFonts w:ascii="Calibri" w:cs="Calibri" w:eastAsia="Calibri" w:hAnsi="Calibri"/>
+                <w:sz w:val="24"/>
+                <w:szCs w:val="24"/>
+                <w:vertAlign w:val="baseline"/>
+              </w:rPr>
+            </w:pPr>
+            <w:r>
+              <w:rPr>
+                <w:rtl w:val="0"/>
+              </w:rPr>
+            </w:r>
+          </w:p>
+          <w:p>
+            <w:pPr>
+              <w:rPr>
+                <w:rFonts w:ascii="Calibri" w:cs="Calibri" w:eastAsia="Calibri" w:hAnsi="Calibri"/>
+                <w:sz w:val="24"/>
+                <w:szCs w:val="24"/>
+                <w:vertAlign w:val="baseline"/>
+              </w:rPr>
+            </w:pPr>
+            <w:r>
+              <w:rPr>
+                <w:rtl w:val="0"/>
+              </w:rPr>
+            </w:r>
+          </w:p>
+          <w:p>
+            <w:pPr>
+              <w:rPr>
+                <w:rFonts w:ascii="Calibri" w:cs="Calibri" w:eastAsia="Calibri" w:hAnsi="Calibri"/>
+                <w:sz w:val="24"/>
+                <w:szCs w:val="24"/>
+                <w:vertAlign w:val="baseline"/>
+              </w:rPr>
+            </w:pPr>
+            <w:r>
+              <w:rPr>
+                <w:rtl w:val="0"/>
+              </w:rPr>
+            </w:r>
+          </w:p>
+          <w:p>
+            <w:pPr>
+              <w:rPr>
+                <w:rFonts w:ascii="Calibri" w:cs="Calibri" w:eastAsia="Calibri" w:hAnsi="Calibri"/>
+                <w:sz w:val="24"/>
+                <w:szCs w:val="24"/>
+                <w:vertAlign w:val="baseline"/>
+              </w:rPr>
+            </w:pPr>
+            <w:r>
+              <w:rPr>
+                <w:rtl w:val="0"/>
+              </w:rPr>
+            </w:r>
+          </w:p>
+          <w:p>
+            <w:pPr>
+              <w:rPr>
+                <w:rFonts w:ascii="Calibri" w:cs="Calibri" w:eastAsia="Calibri" w:hAnsi="Calibri"/>
+                <w:sz w:val="24"/>
+                <w:szCs w:val="24"/>
+                <w:vertAlign w:val="baseline"/>
+              </w:rPr>
+            </w:pPr>
+            <w:r>
+              <w:rPr>
+                <w:rtl w:val="0"/>
+              </w:rPr>
+            </w:r>
+          </w:p>
+          <w:p>
+            <w:pPr>
+              <w:rPr>
+                <w:rFonts w:ascii="Calibri" w:cs="Calibri" w:eastAsia="Calibri" w:hAnsi="Calibri"/>
+                <w:sz w:val="24"/>
+                <w:szCs w:val="24"/>
+                <w:vertAlign w:val="baseline"/>
+              </w:rPr>
+            </w:pPr>
+            <w:r>
+              <w:rPr>
+                <w:rtl w:val="0"/>
+              </w:rPr>
+            </w:r>
+          </w:p>
+          <w:p>
+            <w:pPr>
+              <w:rPr>
+                <w:rFonts w:ascii="Calibri" w:cs="Calibri" w:eastAsia="Calibri" w:hAnsi="Calibri"/>
+                <w:sz w:val="24"/>
+                <w:szCs w:val="24"/>
+                <w:vertAlign w:val="baseline"/>
+              </w:rPr>
+            </w:pPr>
+            <w:r>
+              <w:rPr>
+                <w:rtl w:val="0"/>
+              </w:rPr>
+            </w:r>
+          </w:p>
+          <w:p>
+            <w:pPr>
+              <w:rPr>
+                <w:rFonts w:ascii="Calibri" w:cs="Calibri" w:eastAsia="Calibri" w:hAnsi="Calibri"/>
+                <w:sz w:val="24"/>
+                <w:szCs w:val="24"/>
+                <w:vertAlign w:val="baseline"/>
+              </w:rPr>
+            </w:pPr>
+            <w:r>
+              <w:rPr>
+                <w:rtl w:val="0"/>
+              </w:rPr>
+            </w:r>
+          </w:p>
+          <w:p>
+            <w:pPr>
+              <w:rPr>
+                <w:rFonts w:ascii="Calibri" w:cs="Calibri" w:eastAsia="Calibri" w:hAnsi="Calibri"/>
+                <w:sz w:val="24"/>
+                <w:szCs w:val="24"/>
+                <w:vertAlign w:val="baseline"/>
+              </w:rPr>
+            </w:pPr>
+            <w:r>
+              <w:rPr>
+                <w:rtl w:val="0"/>
+              </w:rPr>
+            </w:r>
+          </w:p>
+          <w:p>
+            <w:pPr>
+              <w:rPr>
+                <w:rFonts w:ascii="Calibri" w:cs="Calibri" w:eastAsia="Calibri" w:hAnsi="Calibri"/>
+                <w:sz w:val="24"/>
+                <w:szCs w:val="24"/>
+                <w:vertAlign w:val="baseline"/>
+              </w:rPr>
+            </w:pPr>
+            <w:r>
+              <w:rPr>
+                <w:rtl w:val="0"/>
+              </w:rPr>
+            </w:r>
+          </w:p>
+          <w:p>
+            <w:pPr>
+              <w:rPr>
+                <w:rFonts w:ascii="Calibri" w:cs="Calibri" w:eastAsia="Calibri" w:hAnsi="Calibri"/>
+                <w:sz w:val="24"/>
+                <w:szCs w:val="24"/>
+                <w:vertAlign w:val="baseline"/>
+              </w:rPr>
+            </w:pPr>
+            <w:r>
+              <w:rPr>
+                <w:rtl w:val="0"/>
+              </w:rPr>
+            </w:r>
+          </w:p>
+          <w:p>
+            <w:pPr>
+              <w:rPr>
+                <w:rFonts w:ascii="Calibri" w:cs="Calibri" w:eastAsia="Calibri" w:hAnsi="Calibri"/>
+                <w:sz w:val="24"/>
+                <w:szCs w:val="24"/>
+                <w:vertAlign w:val="baseline"/>
+              </w:rPr>
+            </w:pPr>
+            <w:r>
+              <w:rPr>
+                <w:rtl w:val="0"/>
+              </w:rPr>
+            </w:r>
+          </w:p>
+          <w:p>
+            <w:pPr>
+              <w:rPr>
+                <w:rFonts w:ascii="Calibri" w:cs="Calibri" w:eastAsia="Calibri" w:hAnsi="Calibri"/>
+                <w:sz w:val="24"/>
+                <w:szCs w:val="24"/>
+                <w:vertAlign w:val="baseline"/>
+              </w:rPr>
+            </w:pPr>
+            <w:r>
+              <w:rPr>
+                <w:rtl w:val="0"/>
+              </w:rPr>
+            </w:r>
+          </w:p>
+          <w:p>
+            <w:pPr>
+              <w:rPr>
+                <w:rFonts w:ascii="Calibri" w:cs="Calibri" w:eastAsia="Calibri" w:hAnsi="Calibri"/>
+                <w:sz w:val="24"/>
+                <w:szCs w:val="24"/>
+                <w:vertAlign w:val="baseline"/>
+              </w:rPr>
+            </w:pPr>
+            <w:r>
+              <w:rPr>
+                <w:rtl w:val="0"/>
+              </w:rPr>
+            </w:r>
+          </w:p>
+          <w:p>
+            <w:pPr>
+              <w:rPr>
+                <w:rFonts w:ascii="Calibri" w:cs="Calibri" w:eastAsia="Calibri" w:hAnsi="Calibri"/>
+                <w:sz w:val="24"/>
+                <w:szCs w:val="24"/>
+                <w:vertAlign w:val="baseline"/>
+              </w:rPr>
+            </w:pPr>
+            <w:r>
+              <w:rPr>
+                <w:rtl w:val="0"/>
+              </w:rPr>
+            </w:r>
+          </w:p>
+          <w:p>
+            <w:pPr>
+              <w:rPr>
+                <w:rFonts w:ascii="Calibri" w:cs="Calibri" w:eastAsia="Calibri" w:hAnsi="Calibri"/>
+                <w:sz w:val="24"/>
+                <w:szCs w:val="24"/>
+                <w:vertAlign w:val="baseline"/>
+              </w:rPr>
+            </w:pPr>
+            <w:r>
+              <w:rPr>
+                <w:rtl w:val="0"/>
+              </w:rPr>
+            </w:r>
+          </w:p>
+          <w:p>
+            <w:pPr>
+              <w:rPr>
+                <w:rFonts w:ascii="Calibri" w:cs="Calibri" w:eastAsia="Calibri" w:hAnsi="Calibri"/>
+                <w:sz w:val="24"/>
+                <w:szCs w:val="24"/>
+                <w:vertAlign w:val="baseline"/>
+              </w:rPr>
+            </w:pPr>
+            <w:r>
+              <w:rPr>
+                <w:rtl w:val="0"/>
+              </w:rPr>
+            </w:r>
+          </w:p>
+          <w:p>
+            <w:pPr>
+              <w:rPr>
+                <w:rFonts w:ascii="Calibri" w:cs="Calibri" w:eastAsia="Calibri" w:hAnsi="Calibri"/>
+                <w:sz w:val="24"/>
+                <w:szCs w:val="24"/>
+                <w:vertAlign w:val="baseline"/>
+              </w:rPr>
+            </w:pPr>
+            <w:r>
+              <w:rPr>
+                <w:rtl w:val="0"/>
+              </w:rPr>
+            </w:r>
+          </w:p>
+          <w:p>
+            <w:pPr>
+              <w:rPr>
+                <w:rFonts w:ascii="Calibri" w:cs="Calibri" w:eastAsia="Calibri" w:hAnsi="Calibri"/>
+                <w:sz w:val="24"/>
+                <w:szCs w:val="24"/>
+                <w:vertAlign w:val="baseline"/>
+              </w:rPr>
+            </w:pPr>
+            <w:r>
+              <w:rPr>
+                <w:rtl w:val="0"/>
+              </w:rPr>
+            </w:r>
+          </w:p>
+          <w:p>
+            <w:pPr>
+              <w:rPr>
+                <w:rFonts w:ascii="Calibri" w:cs="Calibri" w:eastAsia="Calibri" w:hAnsi="Calibri"/>
+                <w:sz w:val="24"/>
+                <w:szCs w:val="24"/>
+                <w:vertAlign w:val="baseline"/>
+              </w:rPr>
+            </w:pPr>
+            <w:r>
+              <w:rPr>
+                <w:rtl w:val="0"/>
+              </w:rPr>
+            </w:r>
+          </w:p>
+          <w:p>
+            <w:pPr>
+              <w:rPr>
+                <w:rFonts w:ascii="Calibri" w:cs="Calibri" w:eastAsia="Calibri" w:hAnsi="Calibri"/>
+                <w:sz w:val="24"/>
+                <w:szCs w:val="24"/>
+              </w:rPr>
+            </w:pPr>
+            <w:r>
+              <w:rPr>
+                <w:rtl w:val="0"/>
+              </w:rPr>
+            </w:r>
+          </w:p>
+          <w:p>
+            <w:pPr>
+              <w:rPr>
+                <w:rFonts w:ascii="Calibri" w:cs="Calibri" w:eastAsia="Calibri" w:hAnsi="Calibri"/>
+                <w:sz w:val="24"/>
+                <w:szCs w:val="24"/>
+              </w:rPr>
+            </w:pPr>
+            <w:r>
+              <w:rPr>
+                <w:rtl w:val="0"/>
+              </w:rPr>
+            </w:r>
+          </w:p>
+          <w:p>
+            <w:pPr>
+              <w:rPr>
+                <w:rFonts w:ascii="Calibri" w:cs="Calibri" w:eastAsia="Calibri" w:hAnsi="Calibri"/>
+                <w:sz w:val="24"/>
+                <w:szCs w:val="24"/>
+              </w:rPr>
+            </w:pPr>
+            <w:r>
+              <w:rPr>
+                <w:rtl w:val="0"/>
+              </w:rPr>
+            </w:r>
+          </w:p>
+          <w:p>
+            <w:pPr>
+              <w:rPr>
+                <w:rFonts w:ascii="Calibri" w:cs="Calibri" w:eastAsia="Calibri" w:hAnsi="Calibri"/>
+                <w:sz w:val="24"/>
+                <w:szCs w:val="24"/>
+              </w:rPr>
+            </w:pPr>
+            <w:r>
+              <w:rPr>
+                <w:rtl w:val="0"/>
+              </w:rPr>
+            </w:r>
+          </w:p>
+          <w:p>
+            <w:pPr>
+              <w:rPr>
+                <w:rFonts w:ascii="Calibri" w:cs="Calibri" w:eastAsia="Calibri" w:hAnsi="Calibri"/>
+                <w:sz w:val="24"/>
+                <w:szCs w:val="24"/>
+              </w:rPr>
+            </w:pPr>
+            <w:r>
+              <w:rPr>
+                <w:rtl w:val="0"/>
+              </w:rPr>
+            </w:r>
+          </w:p>
+          <w:p>
+            <w:pPr>
+              <w:rPr>
+                <w:rFonts w:ascii="Calibri" w:cs="Calibri" w:eastAsia="Calibri" w:hAnsi="Calibri"/>
+                <w:sz w:val="24"/>
+                <w:szCs w:val="24"/>
+              </w:rPr>
+            </w:pPr>
+            <w:r>
+              <w:rPr>
+                <w:rtl w:val="0"/>
+              </w:rPr>
+            </w:r>
+          </w:p>
+          <w:p>
+            <w:pPr>
+              <w:rPr>
+                <w:rFonts w:ascii="Calibri" w:cs="Calibri" w:eastAsia="Calibri" w:hAnsi="Calibri"/>
+                <w:sz w:val="24"/>
+                <w:szCs w:val="24"/>
+              </w:rPr>
+            </w:pPr>
+            <w:r>
+              <w:rPr>
+                <w:rtl w:val="0"/>
+              </w:rPr>
+            </w:r>
+          </w:p>
+          <w:p>
+            <w:pPr>
+              <w:rPr>
+                <w:rFonts w:ascii="Calibri" w:cs="Calibri" w:eastAsia="Calibri" w:hAnsi="Calibri"/>
+                <w:sz w:val="24"/>
+                <w:szCs w:val="24"/>
+              </w:rPr>
+            </w:pPr>
+            <w:r>
+              <w:rPr>
+                <w:rtl w:val="0"/>
+              </w:rPr>
+            </w:r>
+          </w:p>
+          <w:p>
+            <w:pPr>
+              <w:rPr>
+                <w:rFonts w:ascii="Calibri" w:cs="Calibri" w:eastAsia="Calibri" w:hAnsi="Calibri"/>
+                <w:sz w:val="24"/>
+                <w:szCs w:val="24"/>
+              </w:rPr>
+            </w:pPr>
+            <w:r>
+              <w:rPr>
+                <w:rtl w:val="0"/>
+              </w:rPr>
+            </w:r>
+          </w:p>
+          <w:p>
+            <w:pPr>
+              <w:rPr>
+                <w:rFonts w:ascii="Calibri" w:cs="Calibri" w:eastAsia="Calibri" w:hAnsi="Calibri"/>
+                <w:b w:val="1"/>
+                <w:sz w:val="24"/>
+                <w:szCs w:val="24"/>
+              </w:rPr>
+            </w:pPr>
+            <w:r>
+              <w:rPr>
+                <w:rtl w:val="0"/>
+              </w:rPr>
+            </w:r>
+          </w:p>
+          <w:p>
+            <w:pPr>
+              <w:rPr>
+                <w:rFonts w:ascii="Calibri" w:cs="Calibri" w:eastAsia="Calibri" w:hAnsi="Calibri"/>
+                <w:sz w:val="24"/>
+                <w:szCs w:val="24"/>
+              </w:rPr>
+            </w:pPr>
+            <w:r>
+              <w:rPr>
+                <w:rFonts w:ascii="Calibri" w:cs="Calibri" w:eastAsia="Calibri" w:hAnsi="Calibri"/>
+                <w:b w:val="1"/>
+                <w:sz w:val="24"/>
+                <w:szCs w:val="24"/>
+                <w:rtl w:val="0"/>
+              </w:rPr>
+              <w:t xml:space="preserve">4. DIAGRAMA DE CASO DE USO</w:t>
+            </w:r>
             <w:r>
               <w:rPr>
                 <w:rtl w:val="0"/>
@@ -6243,605 +6495,12 @@
                     <wp:posOffset>47626</wp:posOffset>
                   </wp:positionH>
                   <wp:positionV relativeFrom="paragraph">
-                    <wp:posOffset>205085</wp:posOffset>
+                    <wp:posOffset>142875</wp:posOffset>
                   </wp:positionV>
-                  <wp:extent cx="7143750" cy="4953000"/>
+                  <wp:extent cx="7143750" cy="4800600"/>
                   <wp:effectExtent b="0" l="0" r="0" t="0"/>
                   <wp:wrapNone/>
-                  <wp:docPr id="40" name="image3.png"/>
-                  <a:graphic>
-                    <a:graphicData uri="http://schemas.openxmlformats.org/drawingml/2006/picture">
-                      <pic:pic>
-                        <pic:nvPicPr>
-                          <pic:cNvPr id="0" name="image3.png"/>
-                          <pic:cNvPicPr preferRelativeResize="0"/>
-                        </pic:nvPicPr>
-                        <pic:blipFill>
-                          <a:blip r:embed="rId14"/>
-                          <a:srcRect b="0" l="0" r="0" t="0"/>
-                          <a:stretch>
-                            <a:fillRect/>
-                          </a:stretch>
-                        </pic:blipFill>
-                        <pic:spPr>
-                          <a:xfrm>
-                            <a:off x="0" y="0"/>
-                            <a:ext cx="7143750" cy="4953000"/>
-                          </a:xfrm>
-                          <a:prstGeom prst="rect"/>
-                          <a:ln/>
-                        </pic:spPr>
-                      </pic:pic>
-                    </a:graphicData>
-                  </a:graphic>
-                </wp:anchor>
-              </w:drawing>
-            </w:r>
-          </w:p>
-          <w:p>
-            <w:pPr>
-              <w:rPr>
-                <w:rFonts w:ascii="Calibri" w:cs="Calibri" w:eastAsia="Calibri" w:hAnsi="Calibri"/>
-                <w:sz w:val="24"/>
-                <w:szCs w:val="24"/>
-              </w:rPr>
-            </w:pPr>
-            <w:r>
-              <w:rPr>
-                <w:rtl w:val="0"/>
-              </w:rPr>
-            </w:r>
-          </w:p>
-          <w:p>
-            <w:pPr>
-              <w:rPr>
-                <w:rFonts w:ascii="Calibri" w:cs="Calibri" w:eastAsia="Calibri" w:hAnsi="Calibri"/>
-                <w:sz w:val="24"/>
-                <w:szCs w:val="24"/>
-              </w:rPr>
-            </w:pPr>
-            <w:r>
-              <w:rPr>
-                <w:rtl w:val="0"/>
-              </w:rPr>
-            </w:r>
-          </w:p>
-          <w:p>
-            <w:pPr>
-              <w:rPr>
-                <w:rFonts w:ascii="Calibri" w:cs="Calibri" w:eastAsia="Calibri" w:hAnsi="Calibri"/>
-                <w:sz w:val="24"/>
-                <w:szCs w:val="24"/>
-              </w:rPr>
-            </w:pPr>
-            <w:r>
-              <w:rPr>
-                <w:rtl w:val="0"/>
-              </w:rPr>
-            </w:r>
-          </w:p>
-          <w:p>
-            <w:pPr>
-              <w:rPr>
-                <w:rFonts w:ascii="Calibri" w:cs="Calibri" w:eastAsia="Calibri" w:hAnsi="Calibri"/>
-                <w:sz w:val="24"/>
-                <w:szCs w:val="24"/>
-              </w:rPr>
-            </w:pPr>
-            <w:r>
-              <w:rPr>
-                <w:rtl w:val="0"/>
-              </w:rPr>
-            </w:r>
-          </w:p>
-          <w:p>
-            <w:pPr>
-              <w:rPr>
-                <w:rFonts w:ascii="Calibri" w:cs="Calibri" w:eastAsia="Calibri" w:hAnsi="Calibri"/>
-                <w:sz w:val="24"/>
-                <w:szCs w:val="24"/>
-              </w:rPr>
-            </w:pPr>
-            <w:r>
-              <w:rPr>
-                <w:rtl w:val="0"/>
-              </w:rPr>
-            </w:r>
-          </w:p>
-          <w:p>
-            <w:pPr>
-              <w:rPr>
-                <w:rFonts w:ascii="Calibri" w:cs="Calibri" w:eastAsia="Calibri" w:hAnsi="Calibri"/>
-                <w:sz w:val="24"/>
-                <w:szCs w:val="24"/>
-              </w:rPr>
-            </w:pPr>
-            <w:r>
-              <w:rPr>
-                <w:rtl w:val="0"/>
-              </w:rPr>
-            </w:r>
-          </w:p>
-          <w:p>
-            <w:pPr>
-              <w:rPr>
-                <w:rFonts w:ascii="Calibri" w:cs="Calibri" w:eastAsia="Calibri" w:hAnsi="Calibri"/>
-                <w:sz w:val="24"/>
-                <w:szCs w:val="24"/>
-              </w:rPr>
-            </w:pPr>
-            <w:r>
-              <w:rPr>
-                <w:rtl w:val="0"/>
-              </w:rPr>
-            </w:r>
-          </w:p>
-          <w:p>
-            <w:pPr>
-              <w:rPr>
-                <w:rFonts w:ascii="Calibri" w:cs="Calibri" w:eastAsia="Calibri" w:hAnsi="Calibri"/>
-                <w:sz w:val="24"/>
-                <w:szCs w:val="24"/>
-              </w:rPr>
-            </w:pPr>
-            <w:r>
-              <w:rPr>
-                <w:rtl w:val="0"/>
-              </w:rPr>
-            </w:r>
-          </w:p>
-          <w:p>
-            <w:pPr>
-              <w:rPr>
-                <w:rFonts w:ascii="Calibri" w:cs="Calibri" w:eastAsia="Calibri" w:hAnsi="Calibri"/>
-                <w:sz w:val="24"/>
-                <w:szCs w:val="24"/>
-              </w:rPr>
-            </w:pPr>
-            <w:r>
-              <w:rPr>
-                <w:rtl w:val="0"/>
-              </w:rPr>
-            </w:r>
-          </w:p>
-          <w:p>
-            <w:pPr>
-              <w:rPr>
-                <w:rFonts w:ascii="Calibri" w:cs="Calibri" w:eastAsia="Calibri" w:hAnsi="Calibri"/>
-                <w:sz w:val="24"/>
-                <w:szCs w:val="24"/>
-              </w:rPr>
-            </w:pPr>
-            <w:r>
-              <w:rPr>
-                <w:rtl w:val="0"/>
-              </w:rPr>
-            </w:r>
-          </w:p>
-          <w:p>
-            <w:pPr>
-              <w:rPr>
-                <w:rFonts w:ascii="Calibri" w:cs="Calibri" w:eastAsia="Calibri" w:hAnsi="Calibri"/>
-                <w:sz w:val="24"/>
-                <w:szCs w:val="24"/>
-              </w:rPr>
-            </w:pPr>
-            <w:r>
-              <w:rPr>
-                <w:rtl w:val="0"/>
-              </w:rPr>
-            </w:r>
-          </w:p>
-          <w:p>
-            <w:pPr>
-              <w:rPr>
-                <w:rFonts w:ascii="Calibri" w:cs="Calibri" w:eastAsia="Calibri" w:hAnsi="Calibri"/>
-                <w:sz w:val="24"/>
-                <w:szCs w:val="24"/>
-              </w:rPr>
-            </w:pPr>
-            <w:r>
-              <w:rPr>
-                <w:rtl w:val="0"/>
-              </w:rPr>
-            </w:r>
-          </w:p>
-          <w:p>
-            <w:pPr>
-              <w:rPr>
-                <w:rFonts w:ascii="Calibri" w:cs="Calibri" w:eastAsia="Calibri" w:hAnsi="Calibri"/>
-                <w:sz w:val="24"/>
-                <w:szCs w:val="24"/>
-              </w:rPr>
-            </w:pPr>
-            <w:r>
-              <w:rPr>
-                <w:rtl w:val="0"/>
-              </w:rPr>
-            </w:r>
-          </w:p>
-          <w:p>
-            <w:pPr>
-              <w:rPr>
-                <w:rFonts w:ascii="Calibri" w:cs="Calibri" w:eastAsia="Calibri" w:hAnsi="Calibri"/>
-                <w:sz w:val="24"/>
-                <w:szCs w:val="24"/>
-              </w:rPr>
-            </w:pPr>
-            <w:r>
-              <w:rPr>
-                <w:rtl w:val="0"/>
-              </w:rPr>
-            </w:r>
-          </w:p>
-          <w:p>
-            <w:pPr>
-              <w:rPr>
-                <w:rFonts w:ascii="Calibri" w:cs="Calibri" w:eastAsia="Calibri" w:hAnsi="Calibri"/>
-                <w:sz w:val="24"/>
-                <w:szCs w:val="24"/>
-              </w:rPr>
-            </w:pPr>
-            <w:r>
-              <w:rPr>
-                <w:rtl w:val="0"/>
-              </w:rPr>
-            </w:r>
-          </w:p>
-          <w:p>
-            <w:pPr>
-              <w:rPr>
-                <w:rFonts w:ascii="Calibri" w:cs="Calibri" w:eastAsia="Calibri" w:hAnsi="Calibri"/>
-                <w:sz w:val="24"/>
-                <w:szCs w:val="24"/>
-              </w:rPr>
-            </w:pPr>
-            <w:r>
-              <w:rPr>
-                <w:rtl w:val="0"/>
-              </w:rPr>
-            </w:r>
-          </w:p>
-          <w:p>
-            <w:pPr>
-              <w:rPr>
-                <w:rFonts w:ascii="Calibri" w:cs="Calibri" w:eastAsia="Calibri" w:hAnsi="Calibri"/>
-                <w:sz w:val="24"/>
-                <w:szCs w:val="24"/>
-              </w:rPr>
-            </w:pPr>
-            <w:r>
-              <w:rPr>
-                <w:rtl w:val="0"/>
-              </w:rPr>
-            </w:r>
-          </w:p>
-          <w:p>
-            <w:pPr>
-              <w:rPr>
-                <w:rFonts w:ascii="Calibri" w:cs="Calibri" w:eastAsia="Calibri" w:hAnsi="Calibri"/>
-                <w:sz w:val="24"/>
-                <w:szCs w:val="24"/>
-              </w:rPr>
-            </w:pPr>
-            <w:r>
-              <w:rPr>
-                <w:rtl w:val="0"/>
-              </w:rPr>
-            </w:r>
-          </w:p>
-          <w:p>
-            <w:pPr>
-              <w:rPr>
-                <w:rFonts w:ascii="Calibri" w:cs="Calibri" w:eastAsia="Calibri" w:hAnsi="Calibri"/>
-                <w:b w:val="1"/>
-                <w:sz w:val="24"/>
-                <w:szCs w:val="24"/>
-              </w:rPr>
-            </w:pPr>
-            <w:r>
-              <w:rPr>
-                <w:rtl w:val="0"/>
-              </w:rPr>
-            </w:r>
-          </w:p>
-          <w:p>
-            <w:pPr>
-              <w:rPr>
-                <w:rFonts w:ascii="Calibri" w:cs="Calibri" w:eastAsia="Calibri" w:hAnsi="Calibri"/>
-                <w:b w:val="1"/>
-                <w:sz w:val="24"/>
-                <w:szCs w:val="24"/>
-              </w:rPr>
-            </w:pPr>
-            <w:r>
-              <w:rPr>
-                <w:rtl w:val="0"/>
-              </w:rPr>
-            </w:r>
-          </w:p>
-          <w:p>
-            <w:pPr>
-              <w:rPr>
-                <w:rFonts w:ascii="Calibri" w:cs="Calibri" w:eastAsia="Calibri" w:hAnsi="Calibri"/>
-                <w:b w:val="1"/>
-                <w:sz w:val="24"/>
-                <w:szCs w:val="24"/>
-              </w:rPr>
-            </w:pPr>
-            <w:r>
-              <w:rPr>
-                <w:rtl w:val="0"/>
-              </w:rPr>
-            </w:r>
-          </w:p>
-          <w:p>
-            <w:pPr>
-              <w:rPr>
-                <w:rFonts w:ascii="Calibri" w:cs="Calibri" w:eastAsia="Calibri" w:hAnsi="Calibri"/>
-                <w:b w:val="1"/>
-                <w:sz w:val="24"/>
-                <w:szCs w:val="24"/>
-              </w:rPr>
-            </w:pPr>
-            <w:r>
-              <w:rPr>
-                <w:rtl w:val="0"/>
-              </w:rPr>
-            </w:r>
-          </w:p>
-          <w:p>
-            <w:pPr>
-              <w:rPr>
-                <w:rFonts w:ascii="Calibri" w:cs="Calibri" w:eastAsia="Calibri" w:hAnsi="Calibri"/>
-                <w:b w:val="1"/>
-                <w:sz w:val="24"/>
-                <w:szCs w:val="24"/>
-              </w:rPr>
-            </w:pPr>
-            <w:r>
-              <w:rPr>
-                <w:rtl w:val="0"/>
-              </w:rPr>
-            </w:r>
-          </w:p>
-          <w:p>
-            <w:pPr>
-              <w:rPr>
-                <w:rFonts w:ascii="Calibri" w:cs="Calibri" w:eastAsia="Calibri" w:hAnsi="Calibri"/>
-                <w:b w:val="1"/>
-                <w:sz w:val="24"/>
-                <w:szCs w:val="24"/>
-              </w:rPr>
-            </w:pPr>
-            <w:r>
-              <w:rPr>
-                <w:rtl w:val="0"/>
-              </w:rPr>
-            </w:r>
-          </w:p>
-          <w:p>
-            <w:pPr>
-              <w:rPr>
-                <w:rFonts w:ascii="Calibri" w:cs="Calibri" w:eastAsia="Calibri" w:hAnsi="Calibri"/>
-                <w:b w:val="1"/>
-                <w:sz w:val="24"/>
-                <w:szCs w:val="24"/>
-              </w:rPr>
-            </w:pPr>
-            <w:r>
-              <w:rPr>
-                <w:rtl w:val="0"/>
-              </w:rPr>
-            </w:r>
-          </w:p>
-          <w:p>
-            <w:pPr>
-              <w:rPr>
-                <w:rFonts w:ascii="Calibri" w:cs="Calibri" w:eastAsia="Calibri" w:hAnsi="Calibri"/>
-                <w:b w:val="1"/>
-                <w:sz w:val="24"/>
-                <w:szCs w:val="24"/>
-              </w:rPr>
-            </w:pPr>
-            <w:r>
-              <w:rPr>
-                <w:rtl w:val="0"/>
-              </w:rPr>
-            </w:r>
-          </w:p>
-          <w:p>
-            <w:pPr>
-              <w:rPr>
-                <w:rFonts w:ascii="Calibri" w:cs="Calibri" w:eastAsia="Calibri" w:hAnsi="Calibri"/>
-                <w:b w:val="1"/>
-                <w:sz w:val="24"/>
-                <w:szCs w:val="24"/>
-              </w:rPr>
-            </w:pPr>
-            <w:r>
-              <w:rPr>
-                <w:rtl w:val="0"/>
-              </w:rPr>
-            </w:r>
-          </w:p>
-          <w:p>
-            <w:pPr>
-              <w:rPr>
-                <w:rFonts w:ascii="Calibri" w:cs="Calibri" w:eastAsia="Calibri" w:hAnsi="Calibri"/>
-                <w:b w:val="1"/>
-                <w:sz w:val="24"/>
-                <w:szCs w:val="24"/>
-              </w:rPr>
-            </w:pPr>
-            <w:r>
-              <w:rPr>
-                <w:rtl w:val="0"/>
-              </w:rPr>
-            </w:r>
-          </w:p>
-          <w:p>
-            <w:pPr>
-              <w:rPr>
-                <w:rFonts w:ascii="Calibri" w:cs="Calibri" w:eastAsia="Calibri" w:hAnsi="Calibri"/>
-                <w:b w:val="1"/>
-                <w:sz w:val="24"/>
-                <w:szCs w:val="24"/>
-              </w:rPr>
-            </w:pPr>
-            <w:r>
-              <w:rPr>
-                <w:rtl w:val="0"/>
-              </w:rPr>
-            </w:r>
-          </w:p>
-          <w:p>
-            <w:pPr>
-              <w:rPr>
-                <w:rFonts w:ascii="Calibri" w:cs="Calibri" w:eastAsia="Calibri" w:hAnsi="Calibri"/>
-                <w:b w:val="1"/>
-                <w:sz w:val="24"/>
-                <w:szCs w:val="24"/>
-              </w:rPr>
-            </w:pPr>
-            <w:r>
-              <w:rPr>
-                <w:rtl w:val="0"/>
-              </w:rPr>
-            </w:r>
-          </w:p>
-          <w:p>
-            <w:pPr>
-              <w:rPr>
-                <w:rFonts w:ascii="Calibri" w:cs="Calibri" w:eastAsia="Calibri" w:hAnsi="Calibri"/>
-                <w:b w:val="1"/>
-                <w:sz w:val="24"/>
-                <w:szCs w:val="24"/>
-              </w:rPr>
-            </w:pPr>
-            <w:r>
-              <w:rPr>
-                <w:rtl w:val="0"/>
-              </w:rPr>
-            </w:r>
-          </w:p>
-          <w:p>
-            <w:pPr>
-              <w:rPr>
-                <w:rFonts w:ascii="Calibri" w:cs="Calibri" w:eastAsia="Calibri" w:hAnsi="Calibri"/>
-                <w:b w:val="1"/>
-                <w:sz w:val="24"/>
-                <w:szCs w:val="24"/>
-              </w:rPr>
-            </w:pPr>
-            <w:r>
-              <w:rPr>
-                <w:rtl w:val="0"/>
-              </w:rPr>
-            </w:r>
-          </w:p>
-          <w:p>
-            <w:pPr>
-              <w:rPr>
-                <w:rFonts w:ascii="Calibri" w:cs="Calibri" w:eastAsia="Calibri" w:hAnsi="Calibri"/>
-                <w:b w:val="1"/>
-                <w:sz w:val="24"/>
-                <w:szCs w:val="24"/>
-              </w:rPr>
-            </w:pPr>
-            <w:r>
-              <w:rPr>
-                <w:rtl w:val="0"/>
-              </w:rPr>
-            </w:r>
-          </w:p>
-          <w:p>
-            <w:pPr>
-              <w:rPr>
-                <w:rFonts w:ascii="Calibri" w:cs="Calibri" w:eastAsia="Calibri" w:hAnsi="Calibri"/>
-                <w:b w:val="1"/>
-                <w:sz w:val="24"/>
-                <w:szCs w:val="24"/>
-              </w:rPr>
-            </w:pPr>
-            <w:r>
-              <w:rPr>
-                <w:rtl w:val="0"/>
-              </w:rPr>
-            </w:r>
-          </w:p>
-          <w:p>
-            <w:pPr>
-              <w:rPr>
-                <w:rFonts w:ascii="Calibri" w:cs="Calibri" w:eastAsia="Calibri" w:hAnsi="Calibri"/>
-                <w:b w:val="1"/>
-                <w:sz w:val="24"/>
-                <w:szCs w:val="24"/>
-              </w:rPr>
-            </w:pPr>
-            <w:r>
-              <w:rPr>
-                <w:rtl w:val="0"/>
-              </w:rPr>
-            </w:r>
-          </w:p>
-          <w:p>
-            <w:pPr>
-              <w:rPr>
-                <w:rFonts w:ascii="Calibri" w:cs="Calibri" w:eastAsia="Calibri" w:hAnsi="Calibri"/>
-                <w:sz w:val="24"/>
-                <w:szCs w:val="24"/>
-              </w:rPr>
-            </w:pPr>
-            <w:r>
-              <w:rPr>
-                <w:rFonts w:ascii="Calibri" w:cs="Calibri" w:eastAsia="Calibri" w:hAnsi="Calibri"/>
-                <w:b w:val="1"/>
-                <w:sz w:val="24"/>
-                <w:szCs w:val="24"/>
-                <w:rtl w:val="0"/>
-              </w:rPr>
-              <w:t xml:space="preserve">4. DIAGRAMA DE CASO DE USO</w:t>
-            </w:r>
-            <w:r>
-              <w:rPr>
-                <w:rtl w:val="0"/>
-              </w:rPr>
-            </w:r>
-          </w:p>
-          <w:p>
-            <w:pPr>
-              <w:rPr>
-                <w:rFonts w:ascii="Calibri" w:cs="Calibri" w:eastAsia="Calibri" w:hAnsi="Calibri"/>
-                <w:sz w:val="24"/>
-                <w:szCs w:val="24"/>
-              </w:rPr>
-            </w:pPr>
-            <w:r>
-              <w:rPr>
-                <w:rtl w:val="0"/>
-              </w:rPr>
-            </w:r>
-          </w:p>
-          <w:p>
-            <w:pPr>
-              <w:rPr>
-                <w:rFonts w:ascii="Calibri" w:cs="Calibri" w:eastAsia="Calibri" w:hAnsi="Calibri"/>
-                <w:sz w:val="24"/>
-                <w:szCs w:val="24"/>
-              </w:rPr>
-            </w:pPr>
-            <w:r>
-              <w:rPr>
-                <w:rFonts w:ascii="Calibri" w:cs="Calibri" w:eastAsia="Calibri" w:hAnsi="Calibri"/>
-                <w:sz w:val="24"/>
-                <w:szCs w:val="24"/>
-              </w:rPr>
-              <w:drawing>
-                <wp:inline distB="114300" distT="114300" distL="114300" distR="114300">
-                  <wp:extent cx="7143750" cy="4800600"/>
-                  <wp:effectExtent b="0" l="0" r="0" t="0"/>
-                  <wp:docPr id="39" name="image2.png"/>
+                  <wp:docPr id="41" name="image2.png"/>
                   <a:graphic>
                     <a:graphicData uri="http://schemas.openxmlformats.org/drawingml/2006/picture">
                       <pic:pic>
@@ -6850,7 +6509,7 @@
                           <pic:cNvPicPr preferRelativeResize="0"/>
                         </pic:nvPicPr>
                         <pic:blipFill>
-                          <a:blip r:embed="rId15"/>
+                          <a:blip r:embed="rId14"/>
                           <a:srcRect b="0" l="0" r="0" t="0"/>
                           <a:stretch>
                             <a:fillRect/>
@@ -6867,9 +6526,18 @@
                       </pic:pic>
                     </a:graphicData>
                   </a:graphic>
-                </wp:inline>
+                </wp:anchor>
               </w:drawing>
             </w:r>
+          </w:p>
+          <w:p>
+            <w:pPr>
+              <w:rPr>
+                <w:rFonts w:ascii="Calibri" w:cs="Calibri" w:eastAsia="Calibri" w:hAnsi="Calibri"/>
+                <w:sz w:val="24"/>
+                <w:szCs w:val="24"/>
+              </w:rPr>
+            </w:pPr>
             <w:r>
               <w:rPr>
                 <w:rtl w:val="0"/>
@@ -7076,7 +6744,7 @@
       </w:r>
     </w:p>
     <w:sectPr>
-      <w:footerReference r:id="rId16" w:type="default"/>
+      <w:footerReference r:id="rId15" w:type="default"/>
       <w:type w:val="nextPage"/>
       <w:pgSz w:h="15840" w:w="12240" w:orient="portrait"/>
       <w:pgMar w:bottom="1440" w:top="1440" w:left="1440" w:right="1440" w:header="720" w:footer="720"/>
@@ -7895,7 +7563,7 @@
               <w:rFonts w:ascii="Arial" w:cs="Arial" w:eastAsia="Arial" w:hAnsi="Arial"/>
               <w:rtl w:val="0"/>
             </w:rPr>
-            <w:t xml:space="preserve">1.1</w:t>
+            <w:t xml:space="preserve">1.2</w:t>
           </w:r>
         </w:p>
         <w:p>
@@ -7968,37 +7636,7 @@
               <w:rFonts w:ascii="Arial" w:cs="Arial" w:eastAsia="Arial" w:hAnsi="Arial"/>
               <w:rtl w:val="0"/>
             </w:rPr>
-            <w:t xml:space="preserve">24</w:t>
-          </w:r>
-          <w:r>
-            <w:rPr>
-              <w:rFonts w:ascii="Arial" w:cs="Arial" w:eastAsia="Arial" w:hAnsi="Arial"/>
-              <w:vertAlign w:val="baseline"/>
-              <w:rtl w:val="0"/>
-            </w:rPr>
-            <w:t xml:space="preserve">/0</w:t>
-          </w:r>
-          <w:r>
-            <w:rPr>
-              <w:rFonts w:ascii="Arial" w:cs="Arial" w:eastAsia="Arial" w:hAnsi="Arial"/>
-              <w:rtl w:val="0"/>
-            </w:rPr>
-            <w:t xml:space="preserve">9</w:t>
-          </w:r>
-          <w:r>
-            <w:rPr>
-              <w:rFonts w:ascii="Arial" w:cs="Arial" w:eastAsia="Arial" w:hAnsi="Arial"/>
-              <w:vertAlign w:val="baseline"/>
-              <w:rtl w:val="0"/>
-            </w:rPr>
-            <w:t xml:space="preserve">/2</w:t>
-          </w:r>
-          <w:r>
-            <w:rPr>
-              <w:rFonts w:ascii="Arial" w:cs="Arial" w:eastAsia="Arial" w:hAnsi="Arial"/>
-              <w:rtl w:val="0"/>
-            </w:rPr>
-            <w:t xml:space="preserve">3</w:t>
+            <w:t xml:space="preserve">20/10/2023</w:t>
           </w:r>
         </w:p>
       </w:tc>
@@ -8025,7 +7663,7 @@
               <w:rFonts w:ascii="Arial" w:cs="Arial" w:eastAsia="Arial" w:hAnsi="Arial"/>
               <w:rtl w:val="0"/>
             </w:rPr>
-            <w:t xml:space="preserve">CU-0003 Buscar y seleccionar una máquina V1.1.docx</w:t>
+            <w:t xml:space="preserve">CU-0003 Buscar y seleccionar una máquina V1.2.docx</w:t>
           </w:r>
         </w:p>
       </w:tc>
@@ -8077,116 +7715,6 @@
 <file path=word/numbering.xml><?xml version="1.0" encoding="utf-8"?>
 <w:numbering xmlns:mc="http://schemas.openxmlformats.org/markup-compatibility/2006" xmlns:o="urn:schemas-microsoft-com:office:office" xmlns:r="http://schemas.openxmlformats.org/officeDocument/2006/relationships" xmlns:m="http://schemas.openxmlformats.org/officeDocument/2006/math" xmlns:v="urn:schemas-microsoft-com:vml" xmlns:wp="http://schemas.openxmlformats.org/drawingml/2006/wordprocessingDrawing" xmlns:w10="urn:schemas-microsoft-com:office:word" xmlns:w="http://schemas.openxmlformats.org/wordprocessingml/2006/main" xmlns:wne="http://schemas.microsoft.com/office/word/2006/wordml" xmlns:sl="http://schemas.openxmlformats.org/schemaLibrary/2006/main" xmlns:a="http://schemas.openxmlformats.org/drawingml/2006/main" xmlns:pic="http://schemas.openxmlformats.org/drawingml/2006/picture" xmlns:c="http://schemas.openxmlformats.org/drawingml/2006/chart" xmlns:lc="http://schemas.openxmlformats.org/drawingml/2006/lockedCanvas" xmlns:dgm="http://schemas.openxmlformats.org/drawingml/2006/diagram" xmlns:wps="http://schemas.microsoft.com/office/word/2010/wordprocessingShape" xmlns:wpg="http://schemas.microsoft.com/office/word/2010/wordprocessingGroup" xmlns:w14="http://schemas.microsoft.com/office/word/2010/wordml" xmlns:w15="http://schemas.microsoft.com/office/word/2012/wordml">
   <w:abstractNum w:abstractNumId="1">
-    <w:lvl w:ilvl="0">
-      <w:start w:val="1"/>
-      <w:numFmt w:val="bullet"/>
-      <w:lvlText w:val="●"/>
-      <w:lvlJc w:val="left"/>
-      <w:pPr>
-        <w:ind w:left="720" w:hanging="360"/>
-      </w:pPr>
-      <w:rPr>
-        <w:u w:val="none"/>
-      </w:rPr>
-    </w:lvl>
-    <w:lvl w:ilvl="1">
-      <w:start w:val="1"/>
-      <w:numFmt w:val="bullet"/>
-      <w:lvlText w:val="○"/>
-      <w:lvlJc w:val="left"/>
-      <w:pPr>
-        <w:ind w:left="1440" w:hanging="360"/>
-      </w:pPr>
-      <w:rPr>
-        <w:u w:val="none"/>
-      </w:rPr>
-    </w:lvl>
-    <w:lvl w:ilvl="2">
-      <w:start w:val="1"/>
-      <w:numFmt w:val="bullet"/>
-      <w:lvlText w:val="■"/>
-      <w:lvlJc w:val="left"/>
-      <w:pPr>
-        <w:ind w:left="2160" w:hanging="360"/>
-      </w:pPr>
-      <w:rPr>
-        <w:u w:val="none"/>
-      </w:rPr>
-    </w:lvl>
-    <w:lvl w:ilvl="3">
-      <w:start w:val="1"/>
-      <w:numFmt w:val="bullet"/>
-      <w:lvlText w:val="●"/>
-      <w:lvlJc w:val="left"/>
-      <w:pPr>
-        <w:ind w:left="2880" w:hanging="360"/>
-      </w:pPr>
-      <w:rPr>
-        <w:u w:val="none"/>
-      </w:rPr>
-    </w:lvl>
-    <w:lvl w:ilvl="4">
-      <w:start w:val="1"/>
-      <w:numFmt w:val="bullet"/>
-      <w:lvlText w:val="○"/>
-      <w:lvlJc w:val="left"/>
-      <w:pPr>
-        <w:ind w:left="3600" w:hanging="360"/>
-      </w:pPr>
-      <w:rPr>
-        <w:u w:val="none"/>
-      </w:rPr>
-    </w:lvl>
-    <w:lvl w:ilvl="5">
-      <w:start w:val="1"/>
-      <w:numFmt w:val="bullet"/>
-      <w:lvlText w:val="■"/>
-      <w:lvlJc w:val="left"/>
-      <w:pPr>
-        <w:ind w:left="4320" w:hanging="360"/>
-      </w:pPr>
-      <w:rPr>
-        <w:u w:val="none"/>
-      </w:rPr>
-    </w:lvl>
-    <w:lvl w:ilvl="6">
-      <w:start w:val="1"/>
-      <w:numFmt w:val="bullet"/>
-      <w:lvlText w:val="●"/>
-      <w:lvlJc w:val="left"/>
-      <w:pPr>
-        <w:ind w:left="5040" w:hanging="360"/>
-      </w:pPr>
-      <w:rPr>
-        <w:u w:val="none"/>
-      </w:rPr>
-    </w:lvl>
-    <w:lvl w:ilvl="7">
-      <w:start w:val="1"/>
-      <w:numFmt w:val="bullet"/>
-      <w:lvlText w:val="○"/>
-      <w:lvlJc w:val="left"/>
-      <w:pPr>
-        <w:ind w:left="5760" w:hanging="360"/>
-      </w:pPr>
-      <w:rPr>
-        <w:u w:val="none"/>
-      </w:rPr>
-    </w:lvl>
-    <w:lvl w:ilvl="8">
-      <w:start w:val="1"/>
-      <w:numFmt w:val="bullet"/>
-      <w:lvlText w:val="■"/>
-      <w:lvlJc w:val="left"/>
-      <w:pPr>
-        <w:ind w:left="6480" w:hanging="360"/>
-      </w:pPr>
-      <w:rPr>
-        <w:u w:val="none"/>
-      </w:rPr>
-    </w:lvl>
-  </w:abstractNum>
-  <w:abstractNum w:abstractNumId="2">
     <w:lvl w:ilvl="0">
       <w:start w:val="1"/>
       <w:numFmt w:val="decimal"/>
@@ -8296,7 +7824,7 @@
       </w:rPr>
     </w:lvl>
   </w:abstractNum>
-  <w:abstractNum w:abstractNumId="3">
+  <w:abstractNum w:abstractNumId="2">
     <w:lvl w:ilvl="0">
       <w:start w:val="1"/>
       <w:numFmt w:val="bullet"/>
@@ -8421,9 +7949,6 @@
   <w:num w:numId="2">
     <w:abstractNumId w:val="2"/>
   </w:num>
-  <w:num w:numId="3">
-    <w:abstractNumId w:val="3"/>
-  </w:num>
 </w:numbering>
 </file>
 
@@ -9283,6 +8808,132 @@
     <w:pPr>
       <w:widowControl w:val="0"/>
       <w:spacing w:after="60" w:before="240" w:lineRule="auto"/>
+      <w:ind w:left="2880" w:hanging="360"/>
+    </w:pPr>
+    <w:rPr>
+      <w:sz w:val="22"/>
+      <w:szCs w:val="22"/>
+      <w:vertAlign w:val="baseline"/>
+    </w:rPr>
+  </w:style>
+  <w:style w:type="paragraph" w:styleId="Heading6">
+    <w:name w:val="heading 6"/>
+    <w:basedOn w:val="Normal"/>
+    <w:next w:val="Normal"/>
+    <w:pPr>
+      <w:widowControl w:val="0"/>
+      <w:spacing w:after="60" w:before="240" w:lineRule="auto"/>
+      <w:ind w:left="2880" w:hanging="360"/>
+    </w:pPr>
+    <w:rPr>
+      <w:i w:val="1"/>
+      <w:sz w:val="22"/>
+      <w:szCs w:val="22"/>
+      <w:vertAlign w:val="baseline"/>
+    </w:rPr>
+  </w:style>
+  <w:style w:type="paragraph" w:styleId="Title">
+    <w:name w:val="Title"/>
+    <w:basedOn w:val="Normal"/>
+    <w:next w:val="Normal"/>
+    <w:pPr>
+      <w:keepNext w:val="1"/>
+      <w:keepLines w:val="1"/>
+      <w:pageBreakBefore w:val="0"/>
+      <w:spacing w:after="120" w:before="480" w:lineRule="auto"/>
+    </w:pPr>
+    <w:rPr>
+      <w:b w:val="1"/>
+      <w:sz w:val="72"/>
+      <w:szCs w:val="72"/>
+    </w:rPr>
+  </w:style>
+  <w:style w:type="paragraph" w:styleId="Normal" w:default="1">
+    <w:name w:val="normal"/>
+  </w:style>
+  <w:style w:type="table" w:styleId="TableNormal" w:default="1">
+    <w:name w:val="Table Normal"/>
+  </w:style>
+  <w:style w:type="paragraph" w:styleId="Heading1">
+    <w:name w:val="heading 1"/>
+    <w:basedOn w:val="Normal"/>
+    <w:next w:val="Normal"/>
+    <w:pPr>
+      <w:keepNext w:val="1"/>
+      <w:widowControl w:val="0"/>
+      <w:spacing w:after="60" w:before="120" w:lineRule="auto"/>
+      <w:ind w:left="720" w:hanging="720"/>
+    </w:pPr>
+    <w:rPr>
+      <w:rFonts w:ascii="Arial" w:cs="Arial" w:eastAsia="Arial" w:hAnsi="Arial"/>
+      <w:b w:val="1"/>
+      <w:sz w:val="24"/>
+      <w:szCs w:val="24"/>
+      <w:vertAlign w:val="baseline"/>
+    </w:rPr>
+  </w:style>
+  <w:style w:type="paragraph" w:styleId="Heading2">
+    <w:name w:val="heading 2"/>
+    <w:basedOn w:val="Normal"/>
+    <w:next w:val="Normal"/>
+    <w:pPr>
+      <w:keepNext w:val="1"/>
+      <w:widowControl w:val="0"/>
+      <w:spacing w:after="60" w:before="120" w:lineRule="auto"/>
+      <w:ind w:left="0" w:firstLine="0"/>
+    </w:pPr>
+    <w:rPr>
+      <w:rFonts w:ascii="Arial" w:cs="Arial" w:eastAsia="Arial" w:hAnsi="Arial"/>
+      <w:b w:val="1"/>
+      <w:sz w:val="20"/>
+      <w:szCs w:val="20"/>
+      <w:vertAlign w:val="baseline"/>
+    </w:rPr>
+  </w:style>
+  <w:style w:type="paragraph" w:styleId="Heading3">
+    <w:name w:val="heading 3"/>
+    <w:basedOn w:val="Normal"/>
+    <w:next w:val="Normal"/>
+    <w:pPr>
+      <w:keepNext w:val="1"/>
+      <w:widowControl w:val="0"/>
+      <w:spacing w:after="60" w:before="120" w:lineRule="auto"/>
+      <w:ind w:left="0" w:firstLine="0"/>
+    </w:pPr>
+    <w:rPr>
+      <w:rFonts w:ascii="Arial" w:cs="Arial" w:eastAsia="Arial" w:hAnsi="Arial"/>
+      <w:b w:val="0"/>
+      <w:i w:val="1"/>
+      <w:sz w:val="20"/>
+      <w:szCs w:val="20"/>
+      <w:vertAlign w:val="baseline"/>
+    </w:rPr>
+  </w:style>
+  <w:style w:type="paragraph" w:styleId="Heading4">
+    <w:name w:val="heading 4"/>
+    <w:basedOn w:val="Normal"/>
+    <w:next w:val="Normal"/>
+    <w:pPr>
+      <w:keepNext w:val="1"/>
+      <w:widowControl w:val="0"/>
+      <w:spacing w:after="60" w:before="120" w:lineRule="auto"/>
+      <w:ind w:left="720" w:hanging="720"/>
+    </w:pPr>
+    <w:rPr>
+      <w:rFonts w:ascii="Arial" w:cs="Arial" w:eastAsia="Arial" w:hAnsi="Arial"/>
+      <w:b w:val="0"/>
+      <w:sz w:val="20"/>
+      <w:szCs w:val="20"/>
+      <w:vertAlign w:val="baseline"/>
+    </w:rPr>
+  </w:style>
+  <w:style w:type="paragraph" w:styleId="Heading5">
+    <w:name w:val="heading 5"/>
+    <w:basedOn w:val="Normal"/>
+    <w:next w:val="Normal"/>
+    <w:pPr>
+      <w:widowControl w:val="0"/>
+      <w:spacing w:after="60" w:before="240" w:lineRule="auto"/>
       <w:ind w:left="2880" w:hanging="720"/>
     </w:pPr>
     <w:rPr>
@@ -11237,6 +10888,87 @@
   </w:style>
   <w:style w:type="table" w:styleId="Table4">
     <w:basedOn w:val="TableNormal"/>
+    <w:tblPr>
+      <w:tblStyleRowBandSize w:val="1"/>
+      <w:tblStyleColBandSize w:val="1"/>
+      <w:tblCellMar>
+        <w:top w:w="0.0" w:type="dxa"/>
+        <w:left w:w="108.0" w:type="dxa"/>
+        <w:bottom w:w="0.0" w:type="dxa"/>
+        <w:right w:w="108.0" w:type="dxa"/>
+      </w:tblCellMar>
+    </w:tblPr>
+  </w:style>
+  <w:style w:type="paragraph" w:styleId="Subtitle">
+    <w:name w:val="Subtitle"/>
+    <w:basedOn w:val="Normal"/>
+    <w:next w:val="Normal"/>
+    <w:pPr>
+      <w:widowControl w:val="0"/>
+      <w:spacing w:after="60" w:lineRule="auto"/>
+      <w:jc w:val="center"/>
+    </w:pPr>
+    <w:rPr>
+      <w:rFonts w:ascii="Arial" w:cs="Arial" w:eastAsia="Arial" w:hAnsi="Arial"/>
+      <w:i w:val="1"/>
+      <w:sz w:val="36"/>
+      <w:szCs w:val="36"/>
+      <w:vertAlign w:val="baseline"/>
+    </w:rPr>
+  </w:style>
+  <w:style w:type="table" w:styleId="Table1">
+    <w:basedOn w:val="TableNormal"/>
+    <w:rPr>
+      <w:vertAlign w:val="baseline"/>
+    </w:rPr>
+    <w:tblPr>
+      <w:tblStyleRowBandSize w:val="1"/>
+      <w:tblStyleColBandSize w:val="1"/>
+      <w:tblCellMar>
+        <w:top w:w="0.0" w:type="dxa"/>
+        <w:left w:w="108.0" w:type="dxa"/>
+        <w:bottom w:w="0.0" w:type="dxa"/>
+        <w:right w:w="108.0" w:type="dxa"/>
+      </w:tblCellMar>
+    </w:tblPr>
+  </w:style>
+  <w:style w:type="table" w:styleId="Table2">
+    <w:basedOn w:val="TableNormal"/>
+    <w:rPr>
+      <w:vertAlign w:val="baseline"/>
+    </w:rPr>
+    <w:tblPr>
+      <w:tblStyleRowBandSize w:val="1"/>
+      <w:tblStyleColBandSize w:val="1"/>
+      <w:tblCellMar>
+        <w:top w:w="0.0" w:type="dxa"/>
+        <w:left w:w="108.0" w:type="dxa"/>
+        <w:bottom w:w="0.0" w:type="dxa"/>
+        <w:right w:w="108.0" w:type="dxa"/>
+      </w:tblCellMar>
+    </w:tblPr>
+  </w:style>
+  <w:style w:type="table" w:styleId="Table3">
+    <w:basedOn w:val="TableNormal"/>
+    <w:rPr>
+      <w:vertAlign w:val="baseline"/>
+    </w:rPr>
+    <w:tblPr>
+      <w:tblStyleRowBandSize w:val="1"/>
+      <w:tblStyleColBandSize w:val="1"/>
+      <w:tblCellMar>
+        <w:top w:w="0.0" w:type="dxa"/>
+        <w:left w:w="108.0" w:type="dxa"/>
+        <w:bottom w:w="0.0" w:type="dxa"/>
+        <w:right w:w="108.0" w:type="dxa"/>
+      </w:tblCellMar>
+    </w:tblPr>
+  </w:style>
+  <w:style w:type="table" w:styleId="Table4">
+    <w:basedOn w:val="TableNormal"/>
+    <w:rPr>
+      <w:vertAlign w:val="baseline"/>
+    </w:rPr>
     <w:tblPr>
       <w:tblStyleRowBandSize w:val="1"/>
       <w:tblStyleColBandSize w:val="1"/>
@@ -12221,7 +11953,7 @@
 
 <file path=customXML/item1.xml><?xml version="1.0" encoding="utf-8"?>
 <go:gDocsCustomXmlDataStorage xmlns:go="http://customooxmlschemas.google.com/" xmlns:r="http://schemas.openxmlformats.org/officeDocument/2006/relationships" uri="GoogleDocsCustomDataVersion2">
-  <go:docsCustomData xmlns:go="http://customooxmlschemas.google.com/" roundtripDataSignature="AMtx7mjkGWDt2XVWseXArm3BgSOdZvyzbg==">CgMxLjAyCGguZ2pkZ3hzOAByITFOSjBtNmNIUm14c0xBTGtvNE5JZFJQeWhKMTJDMng5bw==</go:docsCustomData>
+  <go:docsCustomData xmlns:go="http://customooxmlschemas.google.com/" roundtripDataSignature="AMtx7mgJv3z5QX4hPnvrgepU4nOjAz3EQA==">CgMxLjAyCGguZ2pkZ3hzOAByITFNai1fRmV4ZXFsZmxrNTRiTjNhQXVxU0xtOThIQ2VYcQ==</go:docsCustomData>
 </go:gDocsCustomXmlDataStorage>
 </file>
 

</xml_diff>